<commit_message>
Reclassificação de categorais (1,10,44,46) Novos gráficos.
</commit_message>
<xml_diff>
--- a/dados/tabelao1.docx
+++ b/dados/tabelao1.docx
@@ -1299,83 +1299,6 @@
                 <w:rFonts w:ascii="Calibri" w:hAnsi="Calibri"/>
                 <w:sz w:val="20"/>
               </w:rPr>
-              <w:t xml:space="default">46</w:t>
-            </w:r>
-          </w:p>
-        </w:tc>
-        <w:tc>
-          <w:tcPr>
-            <w:tcBorders>
-              <w:top w:val="single" w:space="0" w:color="D3D3D3"/>
-              <w:bottom w:val="single" w:space="0" w:color="D3D3D3"/>
-              <w:start w:val="single" w:space="0" w:color="D3D3D3"/>
-              <w:end w:val="single" w:space="0" w:color="D3D3D3"/>
-            </w:tcBorders>
-          </w:tcPr>
-          <w:p>
-            <w:pPr>
-              <w:spacing w:before="0" w:after="60"/>
-              <w:keepNext/>
-              <w:jc w:val="start"/>
-            </w:pPr>
-            <w:r>
-              <w:rPr>
-                <w:rFonts w:ascii="Calibri" w:hAnsi="Calibri"/>
-                <w:sz w:val="20"/>
-              </w:rPr>
-              <w:t xml:space="default">guerra, montaigne, mundial, amizade, humanidade</w:t>
-            </w:r>
-          </w:p>
-        </w:tc>
-        <w:tc>
-          <w:tcPr>
-            <w:tcBorders>
-              <w:top w:val="single" w:space="0" w:color="D3D3D3"/>
-              <w:bottom w:val="single" w:space="0" w:color="D3D3D3"/>
-              <w:start w:val="single" w:space="0" w:color="D3D3D3"/>
-              <w:end w:val="single" w:space="0" w:color="D3D3D3"/>
-            </w:tcBorders>
-          </w:tcPr>
-          <w:p>
-            <w:pPr>
-              <w:spacing w:before="0" w:after="60"/>
-              <w:keepNext/>
-              <w:jc w:val="end"/>
-            </w:pPr>
-            <w:r>
-              <w:rPr>
-                <w:rFonts w:ascii="Calibri" w:hAnsi="Calibri"/>
-                <w:sz w:val="20"/>
-              </w:rPr>
-              <w:t xml:space="default">0.671</w:t>
-            </w:r>
-          </w:p>
-        </w:tc>
-      </w:tr>
-      <w:tr>
-        <w:trPr>
-          <w:cantSplit/>
-        </w:trPr>
-        <w:tc>
-          <w:tcPr>
-            <w:tcBorders>
-              <w:top w:val="single" w:space="0" w:color="D3D3D3"/>
-              <w:bottom w:val="single" w:space="0" w:color="D3D3D3"/>
-              <w:start w:val="single" w:space="0" w:color="D3D3D3"/>
-              <w:end w:val="single" w:space="0" w:color="D3D3D3"/>
-            </w:tcBorders>
-          </w:tcPr>
-          <w:p>
-            <w:pPr>
-              <w:spacing w:before="0" w:after="60"/>
-              <w:keepNext/>
-              <w:jc w:val="center"/>
-            </w:pPr>
-            <w:r>
-              <w:rPr>
-                <w:rFonts w:ascii="Calibri" w:hAnsi="Calibri"/>
-                <w:sz w:val="20"/>
-              </w:rPr>
               <w:t xml:space="default">20</w:t>
             </w:r>
           </w:p>
@@ -2409,6 +2332,83 @@
                 <w:rFonts w:ascii="Calibri" w:hAnsi="Calibri"/>
                 <w:sz w:val="20"/>
               </w:rPr>
+              <w:t xml:space="default">46</w:t>
+            </w:r>
+          </w:p>
+        </w:tc>
+        <w:tc>
+          <w:tcPr>
+            <w:tcBorders>
+              <w:top w:val="single" w:space="0" w:color="D3D3D3"/>
+              <w:bottom w:val="single" w:space="0" w:color="D3D3D3"/>
+              <w:start w:val="single" w:space="0" w:color="D3D3D3"/>
+              <w:end w:val="single" w:space="0" w:color="D3D3D3"/>
+            </w:tcBorders>
+          </w:tcPr>
+          <w:p>
+            <w:pPr>
+              <w:spacing w:before="0" w:after="60"/>
+              <w:keepNext/>
+              <w:jc w:val="start"/>
+            </w:pPr>
+            <w:r>
+              <w:rPr>
+                <w:rFonts w:ascii="Calibri" w:hAnsi="Calibri"/>
+                <w:sz w:val="20"/>
+              </w:rPr>
+              <w:t xml:space="default">guerra, montaigne, mundial, amizade, humanidade</w:t>
+            </w:r>
+          </w:p>
+        </w:tc>
+        <w:tc>
+          <w:tcPr>
+            <w:tcBorders>
+              <w:top w:val="single" w:space="0" w:color="D3D3D3"/>
+              <w:bottom w:val="single" w:space="0" w:color="D3D3D3"/>
+              <w:start w:val="single" w:space="0" w:color="D3D3D3"/>
+              <w:end w:val="single" w:space="0" w:color="D3D3D3"/>
+            </w:tcBorders>
+          </w:tcPr>
+          <w:p>
+            <w:pPr>
+              <w:spacing w:before="0" w:after="60"/>
+              <w:keepNext/>
+              <w:jc w:val="end"/>
+            </w:pPr>
+            <w:r>
+              <w:rPr>
+                <w:rFonts w:ascii="Calibri" w:hAnsi="Calibri"/>
+                <w:sz w:val="20"/>
+              </w:rPr>
+              <w:t xml:space="default">0.671</w:t>
+            </w:r>
+          </w:p>
+        </w:tc>
+      </w:tr>
+      <w:tr>
+        <w:trPr>
+          <w:cantSplit/>
+        </w:trPr>
+        <w:tc>
+          <w:tcPr>
+            <w:tcBorders>
+              <w:top w:val="single" w:space="0" w:color="D3D3D3"/>
+              <w:bottom w:val="single" w:space="0" w:color="D3D3D3"/>
+              <w:start w:val="single" w:space="0" w:color="D3D3D3"/>
+              <w:end w:val="single" w:space="0" w:color="D3D3D3"/>
+            </w:tcBorders>
+          </w:tcPr>
+          <w:p>
+            <w:pPr>
+              <w:spacing w:before="0" w:after="60"/>
+              <w:keepNext/>
+              <w:jc w:val="center"/>
+            </w:pPr>
+            <w:r>
+              <w:rPr>
+                <w:rFonts w:ascii="Calibri" w:hAnsi="Calibri"/>
+                <w:sz w:val="20"/>
+              </w:rPr>
               <w:t xml:space="default">51</w:t>
             </w:r>
           </w:p>
@@ -3628,83 +3628,6 @@
                 <w:rFonts w:ascii="Calibri" w:hAnsi="Calibri"/>
                 <w:sz w:val="20"/>
               </w:rPr>
-              <w:t xml:space="default">78</w:t>
-            </w:r>
-          </w:p>
-        </w:tc>
-        <w:tc>
-          <w:tcPr>
-            <w:tcBorders>
-              <w:top w:val="single" w:space="0" w:color="D3D3D3"/>
-              <w:bottom w:val="single" w:space="0" w:color="D3D3D3"/>
-              <w:start w:val="single" w:space="0" w:color="D3D3D3"/>
-              <w:end w:val="single" w:space="0" w:color="D3D3D3"/>
-            </w:tcBorders>
-          </w:tcPr>
-          <w:p>
-            <w:pPr>
-              <w:spacing w:before="0" w:after="60"/>
-              <w:keepNext/>
-              <w:jc w:val="start"/>
-            </w:pPr>
-            <w:r>
-              <w:rPr>
-                <w:rFonts w:ascii="Calibri" w:hAnsi="Calibri"/>
-                <w:sz w:val="20"/>
-              </w:rPr>
-              <w:t xml:space="default">corpo, mente, emocoes, cognicao, percepcao</w:t>
-            </w:r>
-          </w:p>
-        </w:tc>
-        <w:tc>
-          <w:tcPr>
-            <w:tcBorders>
-              <w:top w:val="single" w:space="0" w:color="D3D3D3"/>
-              <w:bottom w:val="single" w:space="0" w:color="D3D3D3"/>
-              <w:start w:val="single" w:space="0" w:color="D3D3D3"/>
-              <w:end w:val="single" w:space="0" w:color="D3D3D3"/>
-            </w:tcBorders>
-          </w:tcPr>
-          <w:p>
-            <w:pPr>
-              <w:spacing w:before="0" w:after="60"/>
-              <w:keepNext/>
-              <w:jc w:val="end"/>
-            </w:pPr>
-            <w:r>
-              <w:rPr>
-                <w:rFonts w:ascii="Calibri" w:hAnsi="Calibri"/>
-                <w:sz w:val="20"/>
-              </w:rPr>
-              <w:t xml:space="default">1.096</w:t>
-            </w:r>
-          </w:p>
-        </w:tc>
-      </w:tr>
-      <w:tr>
-        <w:trPr>
-          <w:cantSplit/>
-        </w:trPr>
-        <w:tc>
-          <w:tcPr>
-            <w:tcBorders>
-              <w:top w:val="single" w:space="0" w:color="D3D3D3"/>
-              <w:bottom w:val="single" w:space="0" w:color="D3D3D3"/>
-              <w:start w:val="single" w:space="0" w:color="D3D3D3"/>
-              <w:end w:val="single" w:space="0" w:color="D3D3D3"/>
-            </w:tcBorders>
-          </w:tcPr>
-          <w:p>
-            <w:pPr>
-              <w:spacing w:before="0" w:after="60"/>
-              <w:keepNext/>
-              <w:jc w:val="center"/>
-            </w:pPr>
-            <w:r>
-              <w:rPr>
-                <w:rFonts w:ascii="Calibri" w:hAnsi="Calibri"/>
-                <w:sz w:val="20"/>
-              </w:rPr>
               <w:t xml:space="default">72</w:t>
             </w:r>
           </w:p>
@@ -3985,83 +3908,6 @@
                 <w:sz w:val="20"/>
               </w:rPr>
               <w:t xml:space="default">0.596</w:t>
-            </w:r>
-          </w:p>
-        </w:tc>
-      </w:tr>
-      <w:tr>
-        <w:trPr>
-          <w:cantSplit/>
-        </w:trPr>
-        <w:tc>
-          <w:tcPr>
-            <w:tcBorders>
-              <w:top w:val="single" w:space="0" w:color="D3D3D3"/>
-              <w:bottom w:val="single" w:space="0" w:color="D3D3D3"/>
-              <w:start w:val="single" w:space="0" w:color="D3D3D3"/>
-              <w:end w:val="single" w:space="0" w:color="D3D3D3"/>
-            </w:tcBorders>
-          </w:tcPr>
-          <w:p>
-            <w:pPr>
-              <w:spacing w:before="0" w:after="60"/>
-              <w:keepNext/>
-              <w:jc w:val="center"/>
-            </w:pPr>
-            <w:r>
-              <w:rPr>
-                <w:rFonts w:ascii="Calibri" w:hAnsi="Calibri"/>
-                <w:sz w:val="20"/>
-              </w:rPr>
-              <w:t xml:space="default">44</w:t>
-            </w:r>
-          </w:p>
-        </w:tc>
-        <w:tc>
-          <w:tcPr>
-            <w:tcBorders>
-              <w:top w:val="single" w:space="0" w:color="D3D3D3"/>
-              <w:bottom w:val="single" w:space="0" w:color="D3D3D3"/>
-              <w:start w:val="single" w:space="0" w:color="D3D3D3"/>
-              <w:end w:val="single" w:space="0" w:color="D3D3D3"/>
-            </w:tcBorders>
-          </w:tcPr>
-          <w:p>
-            <w:pPr>
-              <w:spacing w:before="0" w:after="60"/>
-              <w:keepNext/>
-              <w:jc w:val="start"/>
-            </w:pPr>
-            <w:r>
-              <w:rPr>
-                <w:rFonts w:ascii="Calibri" w:hAnsi="Calibri"/>
-                <w:sz w:val="20"/>
-              </w:rPr>
-              <w:t xml:space="default">kripke, modelo, semantico, significado, semantica</w:t>
-            </w:r>
-          </w:p>
-        </w:tc>
-        <w:tc>
-          <w:tcPr>
-            <w:tcBorders>
-              <w:top w:val="single" w:space="0" w:color="D3D3D3"/>
-              <w:bottom w:val="single" w:space="0" w:color="D3D3D3"/>
-              <w:start w:val="single" w:space="0" w:color="D3D3D3"/>
-              <w:end w:val="single" w:space="0" w:color="D3D3D3"/>
-            </w:tcBorders>
-          </w:tcPr>
-          <w:p>
-            <w:pPr>
-              <w:spacing w:before="0" w:after="60"/>
-              <w:keepNext/>
-              <w:jc w:val="end"/>
-            </w:pPr>
-            <w:r>
-              <w:rPr>
-                <w:rFonts w:ascii="Calibri" w:hAnsi="Calibri"/>
-                <w:sz w:val="20"/>
-              </w:rPr>
-              <w:t xml:space="default">0.536</w:t>
             </w:r>
           </w:p>
         </w:tc>
@@ -4661,6 +4507,83 @@
                 <w:rFonts w:ascii="Calibri" w:hAnsi="Calibri"/>
                 <w:sz w:val="20"/>
               </w:rPr>
+              <w:t xml:space="default">78</w:t>
+            </w:r>
+          </w:p>
+        </w:tc>
+        <w:tc>
+          <w:tcPr>
+            <w:tcBorders>
+              <w:top w:val="single" w:space="0" w:color="D3D3D3"/>
+              <w:bottom w:val="single" w:space="0" w:color="D3D3D3"/>
+              <w:start w:val="single" w:space="0" w:color="D3D3D3"/>
+              <w:end w:val="single" w:space="0" w:color="D3D3D3"/>
+            </w:tcBorders>
+          </w:tcPr>
+          <w:p>
+            <w:pPr>
+              <w:spacing w:before="0" w:after="60"/>
+              <w:keepNext/>
+              <w:jc w:val="start"/>
+            </w:pPr>
+            <w:r>
+              <w:rPr>
+                <w:rFonts w:ascii="Calibri" w:hAnsi="Calibri"/>
+                <w:sz w:val="20"/>
+              </w:rPr>
+              <w:t xml:space="default">corpo, mente, emocoes, cognicao, percepcao</w:t>
+            </w:r>
+          </w:p>
+        </w:tc>
+        <w:tc>
+          <w:tcPr>
+            <w:tcBorders>
+              <w:top w:val="single" w:space="0" w:color="D3D3D3"/>
+              <w:bottom w:val="single" w:space="0" w:color="D3D3D3"/>
+              <w:start w:val="single" w:space="0" w:color="D3D3D3"/>
+              <w:end w:val="single" w:space="0" w:color="D3D3D3"/>
+            </w:tcBorders>
+          </w:tcPr>
+          <w:p>
+            <w:pPr>
+              <w:spacing w:before="0" w:after="60"/>
+              <w:keepNext/>
+              <w:jc w:val="end"/>
+            </w:pPr>
+            <w:r>
+              <w:rPr>
+                <w:rFonts w:ascii="Calibri" w:hAnsi="Calibri"/>
+                <w:sz w:val="20"/>
+              </w:rPr>
+              <w:t xml:space="default">1.096</w:t>
+            </w:r>
+          </w:p>
+        </w:tc>
+      </w:tr>
+      <w:tr>
+        <w:trPr>
+          <w:cantSplit/>
+        </w:trPr>
+        <w:tc>
+          <w:tcPr>
+            <w:tcBorders>
+              <w:top w:val="single" w:space="0" w:color="D3D3D3"/>
+              <w:bottom w:val="single" w:space="0" w:color="D3D3D3"/>
+              <w:start w:val="single" w:space="0" w:color="D3D3D3"/>
+              <w:end w:val="single" w:space="0" w:color="D3D3D3"/>
+            </w:tcBorders>
+          </w:tcPr>
+          <w:p>
+            <w:pPr>
+              <w:spacing w:before="0" w:after="60"/>
+              <w:keepNext/>
+              <w:jc w:val="center"/>
+            </w:pPr>
+            <w:r>
+              <w:rPr>
+                <w:rFonts w:ascii="Calibri" w:hAnsi="Calibri"/>
+                <w:sz w:val="20"/>
+              </w:rPr>
               <w:t xml:space="default">31</w:t>
             </w:r>
           </w:p>
@@ -4787,6 +4710,83 @@
                 <w:sz w:val="20"/>
               </w:rPr>
               <w:t xml:space="default">0.647</w:t>
+            </w:r>
+          </w:p>
+        </w:tc>
+      </w:tr>
+      <w:tr>
+        <w:trPr>
+          <w:cantSplit/>
+        </w:trPr>
+        <w:tc>
+          <w:tcPr>
+            <w:tcBorders>
+              <w:top w:val="single" w:space="0" w:color="D3D3D3"/>
+              <w:bottom w:val="single" w:space="0" w:color="D3D3D3"/>
+              <w:start w:val="single" w:space="0" w:color="D3D3D3"/>
+              <w:end w:val="single" w:space="0" w:color="D3D3D3"/>
+            </w:tcBorders>
+          </w:tcPr>
+          <w:p>
+            <w:pPr>
+              <w:spacing w:before="0" w:after="60"/>
+              <w:keepNext/>
+              <w:jc w:val="center"/>
+            </w:pPr>
+            <w:r>
+              <w:rPr>
+                <w:rFonts w:ascii="Calibri" w:hAnsi="Calibri"/>
+                <w:sz w:val="20"/>
+              </w:rPr>
+              <w:t xml:space="default">44</w:t>
+            </w:r>
+          </w:p>
+        </w:tc>
+        <w:tc>
+          <w:tcPr>
+            <w:tcBorders>
+              <w:top w:val="single" w:space="0" w:color="D3D3D3"/>
+              <w:bottom w:val="single" w:space="0" w:color="D3D3D3"/>
+              <w:start w:val="single" w:space="0" w:color="D3D3D3"/>
+              <w:end w:val="single" w:space="0" w:color="D3D3D3"/>
+            </w:tcBorders>
+          </w:tcPr>
+          <w:p>
+            <w:pPr>
+              <w:spacing w:before="0" w:after="60"/>
+              <w:keepNext/>
+              <w:jc w:val="start"/>
+            </w:pPr>
+            <w:r>
+              <w:rPr>
+                <w:rFonts w:ascii="Calibri" w:hAnsi="Calibri"/>
+                <w:sz w:val="20"/>
+              </w:rPr>
+              <w:t xml:space="default">kripke, modelo, semantico, significado, semantica</w:t>
+            </w:r>
+          </w:p>
+        </w:tc>
+        <w:tc>
+          <w:tcPr>
+            <w:tcBorders>
+              <w:top w:val="single" w:space="0" w:color="D3D3D3"/>
+              <w:bottom w:val="single" w:space="0" w:color="D3D3D3"/>
+              <w:start w:val="single" w:space="0" w:color="D3D3D3"/>
+              <w:end w:val="single" w:space="0" w:color="D3D3D3"/>
+            </w:tcBorders>
+          </w:tcPr>
+          <w:p>
+            <w:pPr>
+              <w:spacing w:before="0" w:after="60"/>
+              <w:keepNext/>
+              <w:jc w:val="end"/>
+            </w:pPr>
+            <w:r>
+              <w:rPr>
+                <w:rFonts w:ascii="Calibri" w:hAnsi="Calibri"/>
+                <w:sz w:val="20"/>
+              </w:rPr>
+              <w:t xml:space="default">0.536</w:t>
             </w:r>
           </w:p>
         </w:tc>
@@ -5386,83 +5386,6 @@
                 <w:rFonts w:ascii="Calibri" w:hAnsi="Calibri"/>
                 <w:sz w:val="20"/>
               </w:rPr>
-              <w:t xml:space="default">10</w:t>
-            </w:r>
-          </w:p>
-        </w:tc>
-        <w:tc>
-          <w:tcPr>
-            <w:tcBorders>
-              <w:top w:val="single" w:space="0" w:color="D3D3D3"/>
-              <w:bottom w:val="single" w:space="0" w:color="D3D3D3"/>
-              <w:start w:val="single" w:space="0" w:color="D3D3D3"/>
-              <w:end w:val="single" w:space="0" w:color="D3D3D3"/>
-            </w:tcBorders>
-          </w:tcPr>
-          <w:p>
-            <w:pPr>
-              <w:spacing w:before="0" w:after="60"/>
-              <w:keepNext/>
-              <w:jc w:val="start"/>
-            </w:pPr>
-            <w:r>
-              <w:rPr>
-                <w:rFonts w:ascii="Calibri" w:hAnsi="Calibri"/>
-                <w:sz w:val="20"/>
-              </w:rPr>
-              <w:t xml:space="default">tradicao, modernidade, ocidental, sentido, grega</w:t>
-            </w:r>
-          </w:p>
-        </w:tc>
-        <w:tc>
-          <w:tcPr>
-            <w:tcBorders>
-              <w:top w:val="single" w:space="0" w:color="D3D3D3"/>
-              <w:bottom w:val="single" w:space="0" w:color="D3D3D3"/>
-              <w:start w:val="single" w:space="0" w:color="D3D3D3"/>
-              <w:end w:val="single" w:space="0" w:color="D3D3D3"/>
-            </w:tcBorders>
-          </w:tcPr>
-          <w:p>
-            <w:pPr>
-              <w:spacing w:before="0" w:after="60"/>
-              <w:keepNext/>
-              <w:jc w:val="end"/>
-            </w:pPr>
-            <w:r>
-              <w:rPr>
-                <w:rFonts w:ascii="Calibri" w:hAnsi="Calibri"/>
-                <w:sz w:val="20"/>
-              </w:rPr>
-              <w:t xml:space="default">0.686</w:t>
-            </w:r>
-          </w:p>
-        </w:tc>
-      </w:tr>
-      <w:tr>
-        <w:trPr>
-          <w:cantSplit/>
-        </w:trPr>
-        <w:tc>
-          <w:tcPr>
-            <w:tcBorders>
-              <w:top w:val="single" w:space="0" w:color="D3D3D3"/>
-              <w:bottom w:val="single" w:space="0" w:color="D3D3D3"/>
-              <w:start w:val="single" w:space="0" w:color="D3D3D3"/>
-              <w:end w:val="single" w:space="0" w:color="D3D3D3"/>
-            </w:tcBorders>
-          </w:tcPr>
-          <w:p>
-            <w:pPr>
-              <w:spacing w:before="0" w:after="60"/>
-              <w:keepNext/>
-              <w:jc w:val="center"/>
-            </w:pPr>
-            <w:r>
-              <w:rPr>
-                <w:rFonts w:ascii="Calibri" w:hAnsi="Calibri"/>
-                <w:sz w:val="20"/>
-              </w:rPr>
               <w:t xml:space="default">24</w:t>
             </w:r>
           </w:p>
@@ -5589,83 +5512,6 @@
                 <w:sz w:val="20"/>
               </w:rPr>
               <w:t xml:space="default">0.567</w:t>
-            </w:r>
-          </w:p>
-        </w:tc>
-      </w:tr>
-      <w:tr>
-        <w:trPr>
-          <w:cantSplit/>
-        </w:trPr>
-        <w:tc>
-          <w:tcPr>
-            <w:tcBorders>
-              <w:top w:val="single" w:space="0" w:color="D3D3D3"/>
-              <w:bottom w:val="single" w:space="0" w:color="D3D3D3"/>
-              <w:start w:val="single" w:space="0" w:color="D3D3D3"/>
-              <w:end w:val="single" w:space="0" w:color="D3D3D3"/>
-            </w:tcBorders>
-          </w:tcPr>
-          <w:p>
-            <w:pPr>
-              <w:spacing w:before="0" w:after="60"/>
-              <w:keepNext/>
-              <w:jc w:val="center"/>
-            </w:pPr>
-            <w:r>
-              <w:rPr>
-                <w:rFonts w:ascii="Calibri" w:hAnsi="Calibri"/>
-                <w:sz w:val="20"/>
-              </w:rPr>
-              <w:t xml:space="default">1</w:t>
-            </w:r>
-          </w:p>
-        </w:tc>
-        <w:tc>
-          <w:tcPr>
-            <w:tcBorders>
-              <w:top w:val="single" w:space="0" w:color="D3D3D3"/>
-              <w:bottom w:val="single" w:space="0" w:color="D3D3D3"/>
-              <w:start w:val="single" w:space="0" w:color="D3D3D3"/>
-              <w:end w:val="single" w:space="0" w:color="D3D3D3"/>
-            </w:tcBorders>
-          </w:tcPr>
-          <w:p>
-            <w:pPr>
-              <w:spacing w:before="0" w:after="60"/>
-              <w:keepNext/>
-              <w:jc w:val="start"/>
-            </w:pPr>
-            <w:r>
-              <w:rPr>
-                <w:rFonts w:ascii="Calibri" w:hAnsi="Calibri"/>
-                <w:sz w:val="20"/>
-              </w:rPr>
-              <w:t xml:space="default">forma, sentido, cores, natureza, moderna</w:t>
-            </w:r>
-          </w:p>
-        </w:tc>
-        <w:tc>
-          <w:tcPr>
-            <w:tcBorders>
-              <w:top w:val="single" w:space="0" w:color="D3D3D3"/>
-              <w:bottom w:val="single" w:space="0" w:color="D3D3D3"/>
-              <w:start w:val="single" w:space="0" w:color="D3D3D3"/>
-              <w:end w:val="single" w:space="0" w:color="D3D3D3"/>
-            </w:tcBorders>
-          </w:tcPr>
-          <w:p>
-            <w:pPr>
-              <w:spacing w:before="0" w:after="60"/>
-              <w:keepNext/>
-              <w:jc w:val="end"/>
-            </w:pPr>
-            <w:r>
-              <w:rPr>
-                <w:rFonts w:ascii="Calibri" w:hAnsi="Calibri"/>
-                <w:sz w:val="20"/>
-              </w:rPr>
-              <w:t xml:space="default">0.434</w:t>
             </w:r>
           </w:p>
         </w:tc>
@@ -6268,7 +6114,7 @@
                 <w:rFonts w:ascii="Calibri" w:hAnsi="Calibri"/>
                 <w:sz w:val="20"/>
               </w:rPr>
-              <w:t xml:space="default">Excluídos</w:t>
+              <w:t xml:space="default">Excluded</w:t>
             </w:r>
           </w:p>
         </w:tc>
@@ -6374,6 +6220,83 @@
                 <w:rFonts w:ascii="Calibri" w:hAnsi="Calibri"/>
                 <w:sz w:val="20"/>
               </w:rPr>
+              <w:t xml:space="default">10</w:t>
+            </w:r>
+          </w:p>
+        </w:tc>
+        <w:tc>
+          <w:tcPr>
+            <w:tcBorders>
+              <w:top w:val="single" w:space="0" w:color="D3D3D3"/>
+              <w:bottom w:val="single" w:space="0" w:color="D3D3D3"/>
+              <w:start w:val="single" w:space="0" w:color="D3D3D3"/>
+              <w:end w:val="single" w:space="0" w:color="D3D3D3"/>
+            </w:tcBorders>
+          </w:tcPr>
+          <w:p>
+            <w:pPr>
+              <w:spacing w:before="0" w:after="60"/>
+              <w:keepNext/>
+              <w:jc w:val="start"/>
+            </w:pPr>
+            <w:r>
+              <w:rPr>
+                <w:rFonts w:ascii="Calibri" w:hAnsi="Calibri"/>
+                <w:sz w:val="20"/>
+              </w:rPr>
+              <w:t xml:space="default">tradicao, modernidade, ocidental, sentido, grega</w:t>
+            </w:r>
+          </w:p>
+        </w:tc>
+        <w:tc>
+          <w:tcPr>
+            <w:tcBorders>
+              <w:top w:val="single" w:space="0" w:color="D3D3D3"/>
+              <w:bottom w:val="single" w:space="0" w:color="D3D3D3"/>
+              <w:start w:val="single" w:space="0" w:color="D3D3D3"/>
+              <w:end w:val="single" w:space="0" w:color="D3D3D3"/>
+            </w:tcBorders>
+          </w:tcPr>
+          <w:p>
+            <w:pPr>
+              <w:spacing w:before="0" w:after="60"/>
+              <w:keepNext/>
+              <w:jc w:val="end"/>
+            </w:pPr>
+            <w:r>
+              <w:rPr>
+                <w:rFonts w:ascii="Calibri" w:hAnsi="Calibri"/>
+                <w:sz w:val="20"/>
+              </w:rPr>
+              <w:t xml:space="default">0.686</w:t>
+            </w:r>
+          </w:p>
+        </w:tc>
+      </w:tr>
+      <w:tr>
+        <w:trPr>
+          <w:cantSplit/>
+        </w:trPr>
+        <w:tc>
+          <w:tcPr>
+            <w:tcBorders>
+              <w:top w:val="single" w:space="0" w:color="D3D3D3"/>
+              <w:bottom w:val="single" w:space="0" w:color="D3D3D3"/>
+              <w:start w:val="single" w:space="0" w:color="D3D3D3"/>
+              <w:end w:val="single" w:space="0" w:color="D3D3D3"/>
+            </w:tcBorders>
+          </w:tcPr>
+          <w:p>
+            <w:pPr>
+              <w:spacing w:before="0" w:after="60"/>
+              <w:keepNext/>
+              <w:jc w:val="center"/>
+            </w:pPr>
+            <w:r>
+              <w:rPr>
+                <w:rFonts w:ascii="Calibri" w:hAnsi="Calibri"/>
+                <w:sz w:val="20"/>
+              </w:rPr>
               <w:t xml:space="default">38</w:t>
             </w:r>
           </w:p>
@@ -6423,6 +6346,83 @@
                 <w:sz w:val="20"/>
               </w:rPr>
               <w:t xml:space="default">0.615</w:t>
+            </w:r>
+          </w:p>
+        </w:tc>
+      </w:tr>
+      <w:tr>
+        <w:trPr>
+          <w:cantSplit/>
+        </w:trPr>
+        <w:tc>
+          <w:tcPr>
+            <w:tcBorders>
+              <w:top w:val="single" w:space="0" w:color="D3D3D3"/>
+              <w:bottom w:val="single" w:space="0" w:color="D3D3D3"/>
+              <w:start w:val="single" w:space="0" w:color="D3D3D3"/>
+              <w:end w:val="single" w:space="0" w:color="D3D3D3"/>
+            </w:tcBorders>
+          </w:tcPr>
+          <w:p>
+            <w:pPr>
+              <w:spacing w:before="0" w:after="60"/>
+              <w:keepNext/>
+              <w:jc w:val="center"/>
+            </w:pPr>
+            <w:r>
+              <w:rPr>
+                <w:rFonts w:ascii="Calibri" w:hAnsi="Calibri"/>
+                <w:sz w:val="20"/>
+              </w:rPr>
+              <w:t xml:space="default">1</w:t>
+            </w:r>
+          </w:p>
+        </w:tc>
+        <w:tc>
+          <w:tcPr>
+            <w:tcBorders>
+              <w:top w:val="single" w:space="0" w:color="D3D3D3"/>
+              <w:bottom w:val="single" w:space="0" w:color="D3D3D3"/>
+              <w:start w:val="single" w:space="0" w:color="D3D3D3"/>
+              <w:end w:val="single" w:space="0" w:color="D3D3D3"/>
+            </w:tcBorders>
+          </w:tcPr>
+          <w:p>
+            <w:pPr>
+              <w:spacing w:before="0" w:after="60"/>
+              <w:keepNext/>
+              <w:jc w:val="start"/>
+            </w:pPr>
+            <w:r>
+              <w:rPr>
+                <w:rFonts w:ascii="Calibri" w:hAnsi="Calibri"/>
+                <w:sz w:val="20"/>
+              </w:rPr>
+              <w:t xml:space="default">forma, sentido, cores, natureza, moderna</w:t>
+            </w:r>
+          </w:p>
+        </w:tc>
+        <w:tc>
+          <w:tcPr>
+            <w:tcBorders>
+              <w:top w:val="single" w:space="0" w:color="D3D3D3"/>
+              <w:bottom w:val="single" w:space="0" w:color="D3D3D3"/>
+              <w:start w:val="single" w:space="0" w:color="D3D3D3"/>
+              <w:end w:val="single" w:space="0" w:color="D3D3D3"/>
+            </w:tcBorders>
+          </w:tcPr>
+          <w:p>
+            <w:pPr>
+              <w:spacing w:before="0" w:after="60"/>
+              <w:keepNext/>
+              <w:jc w:val="end"/>
+            </w:pPr>
+            <w:r>
+              <w:rPr>
+                <w:rFonts w:ascii="Calibri" w:hAnsi="Calibri"/>
+                <w:sz w:val="20"/>
+              </w:rPr>
+              <w:t xml:space="default">0.434</w:t>
             </w:r>
           </w:p>
         </w:tc>

</xml_diff>

<commit_message>
Revisão de gráficos após nova rotulação de categorias.
</commit_message>
<xml_diff>
--- a/dados/tabelao1.docx
+++ b/dados/tabelao1.docx
@@ -192,7 +192,7 @@
                 <w:rFonts w:ascii="Calibri" w:hAnsi="Calibri"/>
                 <w:sz w:val="20"/>
               </w:rPr>
-              <w:t xml:space="default">2.294</w:t>
+              <w:t xml:space="default">2.29</w:t>
             </w:r>
           </w:p>
         </w:tc>
@@ -269,7 +269,7 @@
                 <w:rFonts w:ascii="Calibri" w:hAnsi="Calibri"/>
                 <w:sz w:val="20"/>
               </w:rPr>
-              <w:t xml:space="default">2.045</w:t>
+              <w:t xml:space="default">2.04</w:t>
             </w:r>
           </w:p>
         </w:tc>
@@ -346,7 +346,7 @@
                 <w:rFonts w:ascii="Calibri" w:hAnsi="Calibri"/>
                 <w:sz w:val="20"/>
               </w:rPr>
-              <w:t xml:space="default">1.893</w:t>
+              <w:t xml:space="default">1.89</w:t>
             </w:r>
           </w:p>
         </w:tc>
@@ -423,7 +423,7 @@
                 <w:rFonts w:ascii="Calibri" w:hAnsi="Calibri"/>
                 <w:sz w:val="20"/>
               </w:rPr>
-              <w:t xml:space="default">1.771</w:t>
+              <w:t xml:space="default">1.77</w:t>
             </w:r>
           </w:p>
         </w:tc>
@@ -500,7 +500,7 @@
                 <w:rFonts w:ascii="Calibri" w:hAnsi="Calibri"/>
                 <w:sz w:val="20"/>
               </w:rPr>
-              <w:t xml:space="default">1.643</w:t>
+              <w:t xml:space="default">1.64</w:t>
             </w:r>
           </w:p>
         </w:tc>
@@ -577,7 +577,7 @@
                 <w:rFonts w:ascii="Calibri" w:hAnsi="Calibri"/>
                 <w:sz w:val="20"/>
               </w:rPr>
-              <w:t xml:space="default">1.523</w:t>
+              <w:t xml:space="default">1.52</w:t>
             </w:r>
           </w:p>
         </w:tc>
@@ -654,7 +654,7 @@
                 <w:rFonts w:ascii="Calibri" w:hAnsi="Calibri"/>
                 <w:sz w:val="20"/>
               </w:rPr>
-              <w:t xml:space="default">1.437</w:t>
+              <w:t xml:space="default">1.44</w:t>
             </w:r>
           </w:p>
         </w:tc>
@@ -731,7 +731,7 @@
                 <w:rFonts w:ascii="Calibri" w:hAnsi="Calibri"/>
                 <w:sz w:val="20"/>
               </w:rPr>
-              <w:t xml:space="default">1.402</w:t>
+              <w:t xml:space="default">1.40</w:t>
             </w:r>
           </w:p>
         </w:tc>
@@ -808,7 +808,7 @@
                 <w:rFonts w:ascii="Calibri" w:hAnsi="Calibri"/>
                 <w:sz w:val="20"/>
               </w:rPr>
-              <w:t xml:space="default">1.368</w:t>
+              <w:t xml:space="default">1.37</w:t>
             </w:r>
           </w:p>
         </w:tc>
@@ -885,7 +885,7 @@
                 <w:rFonts w:ascii="Calibri" w:hAnsi="Calibri"/>
                 <w:sz w:val="20"/>
               </w:rPr>
-              <w:t xml:space="default">1.336</w:t>
+              <w:t xml:space="default">1.34</w:t>
             </w:r>
           </w:p>
         </w:tc>
@@ -962,7 +962,7 @@
                 <w:rFonts w:ascii="Calibri" w:hAnsi="Calibri"/>
                 <w:sz w:val="20"/>
               </w:rPr>
-              <w:t xml:space="default">1.291</w:t>
+              <w:t xml:space="default">1.29</w:t>
             </w:r>
           </w:p>
         </w:tc>
@@ -1039,7 +1039,7 @@
                 <w:rFonts w:ascii="Calibri" w:hAnsi="Calibri"/>
                 <w:sz w:val="20"/>
               </w:rPr>
-              <w:t xml:space="default">1.046</w:t>
+              <w:t xml:space="default">1.05</w:t>
             </w:r>
           </w:p>
         </w:tc>
@@ -1116,7 +1116,7 @@
                 <w:rFonts w:ascii="Calibri" w:hAnsi="Calibri"/>
                 <w:sz w:val="20"/>
               </w:rPr>
-              <w:t xml:space="default">1.001</w:t>
+              <w:t xml:space="default">1.00</w:t>
             </w:r>
           </w:p>
         </w:tc>
@@ -1193,7 +1193,7 @@
                 <w:rFonts w:ascii="Calibri" w:hAnsi="Calibri"/>
                 <w:sz w:val="20"/>
               </w:rPr>
-              <w:t xml:space="default">0.799</w:t>
+              <w:t xml:space="default">0.80</w:t>
             </w:r>
           </w:p>
         </w:tc>
@@ -1270,7 +1270,84 @@
                 <w:rFonts w:ascii="Calibri" w:hAnsi="Calibri"/>
                 <w:sz w:val="20"/>
               </w:rPr>
-              <w:t xml:space="default">0.682</w:t>
+              <w:t xml:space="default">0.68</w:t>
+            </w:r>
+          </w:p>
+        </w:tc>
+      </w:tr>
+      <w:tr>
+        <w:trPr>
+          <w:cantSplit/>
+        </w:trPr>
+        <w:tc>
+          <w:tcPr>
+            <w:tcBorders>
+              <w:top w:val="single" w:space="0" w:color="D3D3D3"/>
+              <w:bottom w:val="single" w:space="0" w:color="D3D3D3"/>
+              <w:start w:val="single" w:space="0" w:color="D3D3D3"/>
+              <w:end w:val="single" w:space="0" w:color="D3D3D3"/>
+            </w:tcBorders>
+          </w:tcPr>
+          <w:p>
+            <w:pPr>
+              <w:spacing w:before="0" w:after="60"/>
+              <w:keepNext/>
+              <w:jc w:val="center"/>
+            </w:pPr>
+            <w:r>
+              <w:rPr>
+                <w:rFonts w:ascii="Calibri" w:hAnsi="Calibri"/>
+                <w:sz w:val="20"/>
+              </w:rPr>
+              <w:t xml:space="default">9</w:t>
+            </w:r>
+          </w:p>
+        </w:tc>
+        <w:tc>
+          <w:tcPr>
+            <w:tcBorders>
+              <w:top w:val="single" w:space="0" w:color="D3D3D3"/>
+              <w:bottom w:val="single" w:space="0" w:color="D3D3D3"/>
+              <w:start w:val="single" w:space="0" w:color="D3D3D3"/>
+              <w:end w:val="single" w:space="0" w:color="D3D3D3"/>
+            </w:tcBorders>
+          </w:tcPr>
+          <w:p>
+            <w:pPr>
+              <w:spacing w:before="0" w:after="60"/>
+              <w:keepNext/>
+              <w:jc w:val="start"/>
+            </w:pPr>
+            <w:r>
+              <w:rPr>
+                <w:rFonts w:ascii="Calibri" w:hAnsi="Calibri"/>
+                <w:sz w:val="20"/>
+              </w:rPr>
+              <w:t xml:space="default">mulher, genero, mulheres, forma, sexo</w:t>
+            </w:r>
+          </w:p>
+        </w:tc>
+        <w:tc>
+          <w:tcPr>
+            <w:tcBorders>
+              <w:top w:val="single" w:space="0" w:color="D3D3D3"/>
+              <w:bottom w:val="single" w:space="0" w:color="D3D3D3"/>
+              <w:start w:val="single" w:space="0" w:color="D3D3D3"/>
+              <w:end w:val="single" w:space="0" w:color="D3D3D3"/>
+            </w:tcBorders>
+          </w:tcPr>
+          <w:p>
+            <w:pPr>
+              <w:spacing w:before="0" w:after="60"/>
+              <w:keepNext/>
+              <w:jc w:val="end"/>
+            </w:pPr>
+            <w:r>
+              <w:rPr>
+                <w:rFonts w:ascii="Calibri" w:hAnsi="Calibri"/>
+                <w:sz w:val="20"/>
+              </w:rPr>
+              <w:t xml:space="default">0.64</w:t>
             </w:r>
           </w:p>
         </w:tc>
@@ -1347,84 +1424,7 @@
                 <w:rFonts w:ascii="Calibri" w:hAnsi="Calibri"/>
                 <w:sz w:val="20"/>
               </w:rPr>
-              <w:t xml:space="default">0.645</w:t>
-            </w:r>
-          </w:p>
-        </w:tc>
-      </w:tr>
-      <w:tr>
-        <w:trPr>
-          <w:cantSplit/>
-        </w:trPr>
-        <w:tc>
-          <w:tcPr>
-            <w:tcBorders>
-              <w:top w:val="single" w:space="0" w:color="D3D3D3"/>
-              <w:bottom w:val="single" w:space="0" w:color="D3D3D3"/>
-              <w:start w:val="single" w:space="0" w:color="D3D3D3"/>
-              <w:end w:val="single" w:space="0" w:color="D3D3D3"/>
-            </w:tcBorders>
-          </w:tcPr>
-          <w:p>
-            <w:pPr>
-              <w:spacing w:before="0" w:after="60"/>
-              <w:keepNext/>
-              <w:jc w:val="center"/>
-            </w:pPr>
-            <w:r>
-              <w:rPr>
-                <w:rFonts w:ascii="Calibri" w:hAnsi="Calibri"/>
-                <w:sz w:val="20"/>
-              </w:rPr>
-              <w:t xml:space="default">9</w:t>
-            </w:r>
-          </w:p>
-        </w:tc>
-        <w:tc>
-          <w:tcPr>
-            <w:tcBorders>
-              <w:top w:val="single" w:space="0" w:color="D3D3D3"/>
-              <w:bottom w:val="single" w:space="0" w:color="D3D3D3"/>
-              <w:start w:val="single" w:space="0" w:color="D3D3D3"/>
-              <w:end w:val="single" w:space="0" w:color="D3D3D3"/>
-            </w:tcBorders>
-          </w:tcPr>
-          <w:p>
-            <w:pPr>
-              <w:spacing w:before="0" w:after="60"/>
-              <w:keepNext/>
-              <w:jc w:val="start"/>
-            </w:pPr>
-            <w:r>
-              <w:rPr>
-                <w:rFonts w:ascii="Calibri" w:hAnsi="Calibri"/>
-                <w:sz w:val="20"/>
-              </w:rPr>
-              <w:t xml:space="default">mulher, genero, mulheres, forma, sexo</w:t>
-            </w:r>
-          </w:p>
-        </w:tc>
-        <w:tc>
-          <w:tcPr>
-            <w:tcBorders>
-              <w:top w:val="single" w:space="0" w:color="D3D3D3"/>
-              <w:bottom w:val="single" w:space="0" w:color="D3D3D3"/>
-              <w:start w:val="single" w:space="0" w:color="D3D3D3"/>
-              <w:end w:val="single" w:space="0" w:color="D3D3D3"/>
-            </w:tcBorders>
-          </w:tcPr>
-          <w:p>
-            <w:pPr>
-              <w:spacing w:before="0" w:after="60"/>
-              <w:keepNext/>
-              <w:jc w:val="end"/>
-            </w:pPr>
-            <w:r>
-              <w:rPr>
-                <w:rFonts w:ascii="Calibri" w:hAnsi="Calibri"/>
-                <w:sz w:val="20"/>
-              </w:rPr>
-              <w:t xml:space="default">0.641</w:t>
+              <w:t xml:space="default">0.64</w:t>
             </w:r>
           </w:p>
         </w:tc>
@@ -1533,7 +1533,7 @@
                 <w:rFonts w:ascii="Calibri" w:hAnsi="Calibri"/>
                 <w:sz w:val="20"/>
               </w:rPr>
-              <w:t xml:space="default">2.105</w:t>
+              <w:t xml:space="default">2.11</w:t>
             </w:r>
           </w:p>
         </w:tc>
@@ -1610,7 +1610,7 @@
                 <w:rFonts w:ascii="Calibri" w:hAnsi="Calibri"/>
                 <w:sz w:val="20"/>
               </w:rPr>
-              <w:t xml:space="default">1.999</w:t>
+              <w:t xml:space="default">2.00</w:t>
             </w:r>
           </w:p>
         </w:tc>
@@ -1687,7 +1687,7 @@
                 <w:rFonts w:ascii="Calibri" w:hAnsi="Calibri"/>
                 <w:sz w:val="20"/>
               </w:rPr>
-              <w:t xml:space="default">1.964</w:t>
+              <w:t xml:space="default">1.96</w:t>
             </w:r>
           </w:p>
         </w:tc>
@@ -1764,7 +1764,7 @@
                 <w:rFonts w:ascii="Calibri" w:hAnsi="Calibri"/>
                 <w:sz w:val="20"/>
               </w:rPr>
-              <w:t xml:space="default">1.849</w:t>
+              <w:t xml:space="default">1.85</w:t>
             </w:r>
           </w:p>
         </w:tc>
@@ -1841,7 +1841,7 @@
                 <w:rFonts w:ascii="Calibri" w:hAnsi="Calibri"/>
                 <w:sz w:val="20"/>
               </w:rPr>
-              <w:t xml:space="default">1.756</w:t>
+              <w:t xml:space="default">1.76</w:t>
             </w:r>
           </w:p>
         </w:tc>
@@ -1918,7 +1918,7 @@
                 <w:rFonts w:ascii="Calibri" w:hAnsi="Calibri"/>
                 <w:sz w:val="20"/>
               </w:rPr>
-              <w:t xml:space="default">1.350</w:t>
+              <w:t xml:space="default">1.35</w:t>
             </w:r>
           </w:p>
         </w:tc>
@@ -1995,7 +1995,7 @@
                 <w:rFonts w:ascii="Calibri" w:hAnsi="Calibri"/>
                 <w:sz w:val="20"/>
               </w:rPr>
-              <w:t xml:space="default">1.286</w:t>
+              <w:t xml:space="default">1.29</w:t>
             </w:r>
           </w:p>
         </w:tc>
@@ -2072,7 +2072,7 @@
                 <w:rFonts w:ascii="Calibri" w:hAnsi="Calibri"/>
                 <w:sz w:val="20"/>
               </w:rPr>
-              <w:t xml:space="default">1.246</w:t>
+              <w:t xml:space="default">1.25</w:t>
             </w:r>
           </w:p>
         </w:tc>
@@ -2149,7 +2149,7 @@
                 <w:rFonts w:ascii="Calibri" w:hAnsi="Calibri"/>
                 <w:sz w:val="20"/>
               </w:rPr>
-              <w:t xml:space="default">1.168</w:t>
+              <w:t xml:space="default">1.17</w:t>
             </w:r>
           </w:p>
         </w:tc>
@@ -2226,7 +2226,7 @@
                 <w:rFonts w:ascii="Calibri" w:hAnsi="Calibri"/>
                 <w:sz w:val="20"/>
               </w:rPr>
-              <w:t xml:space="default">1.093</w:t>
+              <w:t xml:space="default">1.09</w:t>
             </w:r>
           </w:p>
         </w:tc>
@@ -2303,7 +2303,7 @@
                 <w:rFonts w:ascii="Calibri" w:hAnsi="Calibri"/>
                 <w:sz w:val="20"/>
               </w:rPr>
-              <w:t xml:space="default">0.973</w:t>
+              <w:t xml:space="default">0.97</w:t>
             </w:r>
           </w:p>
         </w:tc>
@@ -2380,7 +2380,7 @@
                 <w:rFonts w:ascii="Calibri" w:hAnsi="Calibri"/>
                 <w:sz w:val="20"/>
               </w:rPr>
-              <w:t xml:space="default">0.671</w:t>
+              <w:t xml:space="default">0.67</w:t>
             </w:r>
           </w:p>
         </w:tc>
@@ -2457,7 +2457,7 @@
                 <w:rFonts w:ascii="Calibri" w:hAnsi="Calibri"/>
                 <w:sz w:val="20"/>
               </w:rPr>
-              <w:t xml:space="default">0.598</w:t>
+              <w:t xml:space="default">0.60</w:t>
             </w:r>
           </w:p>
         </w:tc>
@@ -2566,7 +2566,7 @@
                 <w:rFonts w:ascii="Calibri" w:hAnsi="Calibri"/>
                 <w:sz w:val="20"/>
               </w:rPr>
-              <w:t xml:space="default">3.020</w:t>
+              <w:t xml:space="default">3.02</w:t>
             </w:r>
           </w:p>
         </w:tc>
@@ -2643,7 +2643,7 @@
                 <w:rFonts w:ascii="Calibri" w:hAnsi="Calibri"/>
                 <w:sz w:val="20"/>
               </w:rPr>
-              <w:t xml:space="default">1.569</w:t>
+              <w:t xml:space="default">1.57</w:t>
             </w:r>
           </w:p>
         </w:tc>
@@ -2720,7 +2720,7 @@
                 <w:rFonts w:ascii="Calibri" w:hAnsi="Calibri"/>
                 <w:sz w:val="20"/>
               </w:rPr>
-              <w:t xml:space="default">1.543</w:t>
+              <w:t xml:space="default">1.54</w:t>
             </w:r>
           </w:p>
         </w:tc>
@@ -2797,7 +2797,7 @@
                 <w:rFonts w:ascii="Calibri" w:hAnsi="Calibri"/>
                 <w:sz w:val="20"/>
               </w:rPr>
-              <w:t xml:space="default">1.509</w:t>
+              <w:t xml:space="default">1.51</w:t>
             </w:r>
           </w:p>
         </w:tc>
@@ -2874,7 +2874,7 @@
                 <w:rFonts w:ascii="Calibri" w:hAnsi="Calibri"/>
                 <w:sz w:val="20"/>
               </w:rPr>
-              <w:t xml:space="default">1.436</w:t>
+              <w:t xml:space="default">1.44</w:t>
             </w:r>
           </w:p>
         </w:tc>
@@ -2951,7 +2951,7 @@
                 <w:rFonts w:ascii="Calibri" w:hAnsi="Calibri"/>
                 <w:sz w:val="20"/>
               </w:rPr>
-              <w:t xml:space="default">1.282</w:t>
+              <w:t xml:space="default">1.28</w:t>
             </w:r>
           </w:p>
         </w:tc>
@@ -3028,7 +3028,7 @@
                 <w:rFonts w:ascii="Calibri" w:hAnsi="Calibri"/>
                 <w:sz w:val="20"/>
               </w:rPr>
-              <w:t xml:space="default">1.114</w:t>
+              <w:t xml:space="default">1.11</w:t>
             </w:r>
           </w:p>
         </w:tc>
@@ -3105,7 +3105,7 @@
                 <w:rFonts w:ascii="Calibri" w:hAnsi="Calibri"/>
                 <w:sz w:val="20"/>
               </w:rPr>
-              <w:t xml:space="default">0.747</w:t>
+              <w:t xml:space="default">0.75</w:t>
             </w:r>
           </w:p>
         </w:tc>
@@ -3182,7 +3182,7 @@
                 <w:rFonts w:ascii="Calibri" w:hAnsi="Calibri"/>
                 <w:sz w:val="20"/>
               </w:rPr>
-              <w:t xml:space="default">0.524</w:t>
+              <w:t xml:space="default">0.52</w:t>
             </w:r>
           </w:p>
         </w:tc>
@@ -3291,84 +3291,7 @@
                 <w:rFonts w:ascii="Calibri" w:hAnsi="Calibri"/>
                 <w:sz w:val="20"/>
               </w:rPr>
-              <w:t xml:space="default">2.043</w:t>
-            </w:r>
-          </w:p>
-        </w:tc>
-      </w:tr>
-      <w:tr>
-        <w:trPr>
-          <w:cantSplit/>
-        </w:trPr>
-        <w:tc>
-          <w:tcPr>
-            <w:tcBorders>
-              <w:top w:val="single" w:space="0" w:color="D3D3D3"/>
-              <w:bottom w:val="single" w:space="0" w:color="D3D3D3"/>
-              <w:start w:val="single" w:space="0" w:color="D3D3D3"/>
-              <w:end w:val="single" w:space="0" w:color="D3D3D3"/>
-            </w:tcBorders>
-          </w:tcPr>
-          <w:p>
-            <w:pPr>
-              <w:spacing w:before="0" w:after="60"/>
-              <w:keepNext/>
-              <w:jc w:val="center"/>
-            </w:pPr>
-            <w:r>
-              <w:rPr>
-                <w:rFonts w:ascii="Calibri" w:hAnsi="Calibri"/>
-                <w:sz w:val="20"/>
-              </w:rPr>
-              <w:t xml:space="default">26</w:t>
-            </w:r>
-          </w:p>
-        </w:tc>
-        <w:tc>
-          <w:tcPr>
-            <w:tcBorders>
-              <w:top w:val="single" w:space="0" w:color="D3D3D3"/>
-              <w:bottom w:val="single" w:space="0" w:color="D3D3D3"/>
-              <w:start w:val="single" w:space="0" w:color="D3D3D3"/>
-              <w:end w:val="single" w:space="0" w:color="D3D3D3"/>
-            </w:tcBorders>
-          </w:tcPr>
-          <w:p>
-            <w:pPr>
-              <w:spacing w:before="0" w:after="60"/>
-              <w:keepNext/>
-              <w:jc w:val="start"/>
-            </w:pPr>
-            <w:r>
-              <w:rPr>
-                <w:rFonts w:ascii="Calibri" w:hAnsi="Calibri"/>
-                <w:sz w:val="20"/>
-              </w:rPr>
-              <w:t xml:space="default">logica, matematica, frege, semantica, logico</w:t>
-            </w:r>
-          </w:p>
-        </w:tc>
-        <w:tc>
-          <w:tcPr>
-            <w:tcBorders>
-              <w:top w:val="single" w:space="0" w:color="D3D3D3"/>
-              <w:bottom w:val="single" w:space="0" w:color="D3D3D3"/>
-              <w:start w:val="single" w:space="0" w:color="D3D3D3"/>
-              <w:end w:val="single" w:space="0" w:color="D3D3D3"/>
-            </w:tcBorders>
-          </w:tcPr>
-          <w:p>
-            <w:pPr>
-              <w:spacing w:before="0" w:after="60"/>
-              <w:keepNext/>
-              <w:jc w:val="end"/>
-            </w:pPr>
-            <w:r>
-              <w:rPr>
-                <w:rFonts w:ascii="Calibri" w:hAnsi="Calibri"/>
-                <w:sz w:val="20"/>
-              </w:rPr>
-              <w:t xml:space="default">1.487</w:t>
+              <w:t xml:space="default">2.04</w:t>
             </w:r>
           </w:p>
         </w:tc>
@@ -3445,7 +3368,7 @@
                 <w:rFonts w:ascii="Calibri" w:hAnsi="Calibri"/>
                 <w:sz w:val="20"/>
               </w:rPr>
-              <w:t xml:space="default">1.388</w:t>
+              <w:t xml:space="default">1.39</w:t>
             </w:r>
           </w:p>
         </w:tc>
@@ -3522,7 +3445,7 @@
                 <w:rFonts w:ascii="Calibri" w:hAnsi="Calibri"/>
                 <w:sz w:val="20"/>
               </w:rPr>
-              <w:t xml:space="default">1.379</w:t>
+              <w:t xml:space="default">1.38</w:t>
             </w:r>
           </w:p>
         </w:tc>
@@ -3599,7 +3522,84 @@
                 <w:rFonts w:ascii="Calibri" w:hAnsi="Calibri"/>
                 <w:sz w:val="20"/>
               </w:rPr>
-              <w:t xml:space="default">1.267</w:t>
+              <w:t xml:space="default">1.27</w:t>
+            </w:r>
+          </w:p>
+        </w:tc>
+      </w:tr>
+      <w:tr>
+        <w:trPr>
+          <w:cantSplit/>
+        </w:trPr>
+        <w:tc>
+          <w:tcPr>
+            <w:tcBorders>
+              <w:top w:val="single" w:space="0" w:color="D3D3D3"/>
+              <w:bottom w:val="single" w:space="0" w:color="D3D3D3"/>
+              <w:start w:val="single" w:space="0" w:color="D3D3D3"/>
+              <w:end w:val="single" w:space="0" w:color="D3D3D3"/>
+            </w:tcBorders>
+          </w:tcPr>
+          <w:p>
+            <w:pPr>
+              <w:spacing w:before="0" w:after="60"/>
+              <w:keepNext/>
+              <w:jc w:val="center"/>
+            </w:pPr>
+            <w:r>
+              <w:rPr>
+                <w:rFonts w:ascii="Calibri" w:hAnsi="Calibri"/>
+                <w:sz w:val="20"/>
+              </w:rPr>
+              <w:t xml:space="default">78</w:t>
+            </w:r>
+          </w:p>
+        </w:tc>
+        <w:tc>
+          <w:tcPr>
+            <w:tcBorders>
+              <w:top w:val="single" w:space="0" w:color="D3D3D3"/>
+              <w:bottom w:val="single" w:space="0" w:color="D3D3D3"/>
+              <w:start w:val="single" w:space="0" w:color="D3D3D3"/>
+              <w:end w:val="single" w:space="0" w:color="D3D3D3"/>
+            </w:tcBorders>
+          </w:tcPr>
+          <w:p>
+            <w:pPr>
+              <w:spacing w:before="0" w:after="60"/>
+              <w:keepNext/>
+              <w:jc w:val="start"/>
+            </w:pPr>
+            <w:r>
+              <w:rPr>
+                <w:rFonts w:ascii="Calibri" w:hAnsi="Calibri"/>
+                <w:sz w:val="20"/>
+              </w:rPr>
+              <w:t xml:space="default">corpo, mente, emocoes, cognicao, percepcao</w:t>
+            </w:r>
+          </w:p>
+        </w:tc>
+        <w:tc>
+          <w:tcPr>
+            <w:tcBorders>
+              <w:top w:val="single" w:space="0" w:color="D3D3D3"/>
+              <w:bottom w:val="single" w:space="0" w:color="D3D3D3"/>
+              <w:start w:val="single" w:space="0" w:color="D3D3D3"/>
+              <w:end w:val="single" w:space="0" w:color="D3D3D3"/>
+            </w:tcBorders>
+          </w:tcPr>
+          <w:p>
+            <w:pPr>
+              <w:spacing w:before="0" w:after="60"/>
+              <w:keepNext/>
+              <w:jc w:val="end"/>
+            </w:pPr>
+            <w:r>
+              <w:rPr>
+                <w:rFonts w:ascii="Calibri" w:hAnsi="Calibri"/>
+                <w:sz w:val="20"/>
+              </w:rPr>
+              <w:t xml:space="default">1.10</w:t>
             </w:r>
           </w:p>
         </w:tc>
@@ -3676,7 +3676,7 @@
                 <w:rFonts w:ascii="Calibri" w:hAnsi="Calibri"/>
                 <w:sz w:val="20"/>
               </w:rPr>
-              <w:t xml:space="default">0.980</w:t>
+              <w:t xml:space="default">0.98</w:t>
             </w:r>
           </w:p>
         </w:tc>
@@ -3753,7 +3753,7 @@
                 <w:rFonts w:ascii="Calibri" w:hAnsi="Calibri"/>
                 <w:sz w:val="20"/>
               </w:rPr>
-              <w:t xml:space="default">0.750</w:t>
+              <w:t xml:space="default">0.75</w:t>
             </w:r>
           </w:p>
         </w:tc>
@@ -3830,7 +3830,7 @@
                 <w:rFonts w:ascii="Calibri" w:hAnsi="Calibri"/>
                 <w:sz w:val="20"/>
               </w:rPr>
-              <w:t xml:space="default">0.610</w:t>
+              <w:t xml:space="default">0.61</w:t>
             </w:r>
           </w:p>
         </w:tc>
@@ -3907,7 +3907,7 @@
                 <w:rFonts w:ascii="Calibri" w:hAnsi="Calibri"/>
                 <w:sz w:val="20"/>
               </w:rPr>
-              <w:t xml:space="default">0.596</w:t>
+              <w:t xml:space="default">0.60</w:t>
             </w:r>
           </w:p>
         </w:tc>
@@ -4016,7 +4016,7 @@
                 <w:rFonts w:ascii="Calibri" w:hAnsi="Calibri"/>
                 <w:sz w:val="20"/>
               </w:rPr>
-              <w:t xml:space="default">1.971</w:t>
+              <w:t xml:space="default">1.97</w:t>
             </w:r>
           </w:p>
         </w:tc>
@@ -4093,7 +4093,7 @@
                 <w:rFonts w:ascii="Calibri" w:hAnsi="Calibri"/>
                 <w:sz w:val="20"/>
               </w:rPr>
-              <w:t xml:space="default">1.658</w:t>
+              <w:t xml:space="default">1.66</w:t>
             </w:r>
           </w:p>
         </w:tc>
@@ -4170,7 +4170,84 @@
                 <w:rFonts w:ascii="Calibri" w:hAnsi="Calibri"/>
                 <w:sz w:val="20"/>
               </w:rPr>
-              <w:t xml:space="default">1.514</w:t>
+              <w:t xml:space="default">1.51</w:t>
+            </w:r>
+          </w:p>
+        </w:tc>
+      </w:tr>
+      <w:tr>
+        <w:trPr>
+          <w:cantSplit/>
+        </w:trPr>
+        <w:tc>
+          <w:tcPr>
+            <w:tcBorders>
+              <w:top w:val="single" w:space="0" w:color="D3D3D3"/>
+              <w:bottom w:val="single" w:space="0" w:color="D3D3D3"/>
+              <w:start w:val="single" w:space="0" w:color="D3D3D3"/>
+              <w:end w:val="single" w:space="0" w:color="D3D3D3"/>
+            </w:tcBorders>
+          </w:tcPr>
+          <w:p>
+            <w:pPr>
+              <w:spacing w:before="0" w:after="60"/>
+              <w:keepNext/>
+              <w:jc w:val="center"/>
+            </w:pPr>
+            <w:r>
+              <w:rPr>
+                <w:rFonts w:ascii="Calibri" w:hAnsi="Calibri"/>
+                <w:sz w:val="20"/>
+              </w:rPr>
+              <w:t xml:space="default">26</w:t>
+            </w:r>
+          </w:p>
+        </w:tc>
+        <w:tc>
+          <w:tcPr>
+            <w:tcBorders>
+              <w:top w:val="single" w:space="0" w:color="D3D3D3"/>
+              <w:bottom w:val="single" w:space="0" w:color="D3D3D3"/>
+              <w:start w:val="single" w:space="0" w:color="D3D3D3"/>
+              <w:end w:val="single" w:space="0" w:color="D3D3D3"/>
+            </w:tcBorders>
+          </w:tcPr>
+          <w:p>
+            <w:pPr>
+              <w:spacing w:before="0" w:after="60"/>
+              <w:keepNext/>
+              <w:jc w:val="start"/>
+            </w:pPr>
+            <w:r>
+              <w:rPr>
+                <w:rFonts w:ascii="Calibri" w:hAnsi="Calibri"/>
+                <w:sz w:val="20"/>
+              </w:rPr>
+              <w:t xml:space="default">logica, matematica, frege, semantica, logico</w:t>
+            </w:r>
+          </w:p>
+        </w:tc>
+        <w:tc>
+          <w:tcPr>
+            <w:tcBorders>
+              <w:top w:val="single" w:space="0" w:color="D3D3D3"/>
+              <w:bottom w:val="single" w:space="0" w:color="D3D3D3"/>
+              <w:start w:val="single" w:space="0" w:color="D3D3D3"/>
+              <w:end w:val="single" w:space="0" w:color="D3D3D3"/>
+            </w:tcBorders>
+          </w:tcPr>
+          <w:p>
+            <w:pPr>
+              <w:spacing w:before="0" w:after="60"/>
+              <w:keepNext/>
+              <w:jc w:val="end"/>
+            </w:pPr>
+            <w:r>
+              <w:rPr>
+                <w:rFonts w:ascii="Calibri" w:hAnsi="Calibri"/>
+                <w:sz w:val="20"/>
+              </w:rPr>
+              <w:t xml:space="default">1.49</w:t>
             </w:r>
           </w:p>
         </w:tc>
@@ -4247,7 +4324,7 @@
                 <w:rFonts w:ascii="Calibri" w:hAnsi="Calibri"/>
                 <w:sz w:val="20"/>
               </w:rPr>
-              <w:t xml:space="default">1.489</w:t>
+              <w:t xml:space="default">1.49</w:t>
             </w:r>
           </w:p>
         </w:tc>
@@ -4324,7 +4401,7 @@
                 <w:rFonts w:ascii="Calibri" w:hAnsi="Calibri"/>
                 <w:sz w:val="20"/>
               </w:rPr>
-              <w:t xml:space="default">1.381</w:t>
+              <w:t xml:space="default">1.38</w:t>
             </w:r>
           </w:p>
         </w:tc>
@@ -4401,7 +4478,7 @@
                 <w:rFonts w:ascii="Calibri" w:hAnsi="Calibri"/>
                 <w:sz w:val="20"/>
               </w:rPr>
-              <w:t xml:space="default">1.204</w:t>
+              <w:t xml:space="default">1.20</w:t>
             </w:r>
           </w:p>
         </w:tc>
@@ -4478,84 +4555,7 @@
                 <w:rFonts w:ascii="Calibri" w:hAnsi="Calibri"/>
                 <w:sz w:val="20"/>
               </w:rPr>
-              <w:t xml:space="default">1.162</w:t>
-            </w:r>
-          </w:p>
-        </w:tc>
-      </w:tr>
-      <w:tr>
-        <w:trPr>
-          <w:cantSplit/>
-        </w:trPr>
-        <w:tc>
-          <w:tcPr>
-            <w:tcBorders>
-              <w:top w:val="single" w:space="0" w:color="D3D3D3"/>
-              <w:bottom w:val="single" w:space="0" w:color="D3D3D3"/>
-              <w:start w:val="single" w:space="0" w:color="D3D3D3"/>
-              <w:end w:val="single" w:space="0" w:color="D3D3D3"/>
-            </w:tcBorders>
-          </w:tcPr>
-          <w:p>
-            <w:pPr>
-              <w:spacing w:before="0" w:after="60"/>
-              <w:keepNext/>
-              <w:jc w:val="center"/>
-            </w:pPr>
-            <w:r>
-              <w:rPr>
-                <w:rFonts w:ascii="Calibri" w:hAnsi="Calibri"/>
-                <w:sz w:val="20"/>
-              </w:rPr>
-              <w:t xml:space="default">78</w:t>
-            </w:r>
-          </w:p>
-        </w:tc>
-        <w:tc>
-          <w:tcPr>
-            <w:tcBorders>
-              <w:top w:val="single" w:space="0" w:color="D3D3D3"/>
-              <w:bottom w:val="single" w:space="0" w:color="D3D3D3"/>
-              <w:start w:val="single" w:space="0" w:color="D3D3D3"/>
-              <w:end w:val="single" w:space="0" w:color="D3D3D3"/>
-            </w:tcBorders>
-          </w:tcPr>
-          <w:p>
-            <w:pPr>
-              <w:spacing w:before="0" w:after="60"/>
-              <w:keepNext/>
-              <w:jc w:val="start"/>
-            </w:pPr>
-            <w:r>
-              <w:rPr>
-                <w:rFonts w:ascii="Calibri" w:hAnsi="Calibri"/>
-                <w:sz w:val="20"/>
-              </w:rPr>
-              <w:t xml:space="default">corpo, mente, emocoes, cognicao, percepcao</w:t>
-            </w:r>
-          </w:p>
-        </w:tc>
-        <w:tc>
-          <w:tcPr>
-            <w:tcBorders>
-              <w:top w:val="single" w:space="0" w:color="D3D3D3"/>
-              <w:bottom w:val="single" w:space="0" w:color="D3D3D3"/>
-              <w:start w:val="single" w:space="0" w:color="D3D3D3"/>
-              <w:end w:val="single" w:space="0" w:color="D3D3D3"/>
-            </w:tcBorders>
-          </w:tcPr>
-          <w:p>
-            <w:pPr>
-              <w:spacing w:before="0" w:after="60"/>
-              <w:keepNext/>
-              <w:jc w:val="end"/>
-            </w:pPr>
-            <w:r>
-              <w:rPr>
-                <w:rFonts w:ascii="Calibri" w:hAnsi="Calibri"/>
-                <w:sz w:val="20"/>
-              </w:rPr>
-              <w:t xml:space="default">1.096</w:t>
+              <w:t xml:space="default">1.16</w:t>
             </w:r>
           </w:p>
         </w:tc>
@@ -4632,7 +4632,7 @@
                 <w:rFonts w:ascii="Calibri" w:hAnsi="Calibri"/>
                 <w:sz w:val="20"/>
               </w:rPr>
-              <w:t xml:space="default">0.927</w:t>
+              <w:t xml:space="default">0.93</w:t>
             </w:r>
           </w:p>
         </w:tc>
@@ -4709,7 +4709,7 @@
                 <w:rFonts w:ascii="Calibri" w:hAnsi="Calibri"/>
                 <w:sz w:val="20"/>
               </w:rPr>
-              <w:t xml:space="default">0.647</w:t>
+              <w:t xml:space="default">0.65</w:t>
             </w:r>
           </w:p>
         </w:tc>
@@ -4786,7 +4786,7 @@
                 <w:rFonts w:ascii="Calibri" w:hAnsi="Calibri"/>
                 <w:sz w:val="20"/>
               </w:rPr>
-              <w:t xml:space="default">0.536</w:t>
+              <w:t xml:space="default">0.54</w:t>
             </w:r>
           </w:p>
         </w:tc>
@@ -4895,7 +4895,7 @@
                 <w:rFonts w:ascii="Calibri" w:hAnsi="Calibri"/>
                 <w:sz w:val="20"/>
               </w:rPr>
-              <w:t xml:space="default">1.630</w:t>
+              <w:t xml:space="default">1.63</w:t>
             </w:r>
           </w:p>
         </w:tc>
@@ -4972,7 +4972,7 @@
                 <w:rFonts w:ascii="Calibri" w:hAnsi="Calibri"/>
                 <w:sz w:val="20"/>
               </w:rPr>
-              <w:t xml:space="default">1.275</w:t>
+              <w:t xml:space="default">1.27</w:t>
             </w:r>
           </w:p>
         </w:tc>
@@ -5049,7 +5049,7 @@
                 <w:rFonts w:ascii="Calibri" w:hAnsi="Calibri"/>
                 <w:sz w:val="20"/>
               </w:rPr>
-              <w:t xml:space="default">1.270</w:t>
+              <w:t xml:space="default">1.27</w:t>
             </w:r>
           </w:p>
         </w:tc>
@@ -5126,7 +5126,7 @@
                 <w:rFonts w:ascii="Calibri" w:hAnsi="Calibri"/>
                 <w:sz w:val="20"/>
               </w:rPr>
-              <w:t xml:space="default">1.180</w:t>
+              <w:t xml:space="default">1.18</w:t>
             </w:r>
           </w:p>
         </w:tc>
@@ -5203,7 +5203,7 @@
                 <w:rFonts w:ascii="Calibri" w:hAnsi="Calibri"/>
                 <w:sz w:val="20"/>
               </w:rPr>
-              <w:t xml:space="default">1.108</w:t>
+              <w:t xml:space="default">1.11</w:t>
             </w:r>
           </w:p>
         </w:tc>
@@ -5280,7 +5280,7 @@
                 <w:rFonts w:ascii="Calibri" w:hAnsi="Calibri"/>
                 <w:sz w:val="20"/>
               </w:rPr>
-              <w:t xml:space="default">1.049</w:t>
+              <w:t xml:space="default">1.05</w:t>
             </w:r>
           </w:p>
         </w:tc>
@@ -5357,7 +5357,7 @@
                 <w:rFonts w:ascii="Calibri" w:hAnsi="Calibri"/>
                 <w:sz w:val="20"/>
               </w:rPr>
-              <w:t xml:space="default">0.995</w:t>
+              <w:t xml:space="default">1.00</w:t>
             </w:r>
           </w:p>
         </w:tc>
@@ -5434,7 +5434,7 @@
                 <w:rFonts w:ascii="Calibri" w:hAnsi="Calibri"/>
                 <w:sz w:val="20"/>
               </w:rPr>
-              <w:t xml:space="default">0.660</w:t>
+              <w:t xml:space="default">0.66</w:t>
             </w:r>
           </w:p>
         </w:tc>
@@ -5511,7 +5511,7 @@
                 <w:rFonts w:ascii="Calibri" w:hAnsi="Calibri"/>
                 <w:sz w:val="20"/>
               </w:rPr>
-              <w:t xml:space="default">0.567</w:t>
+              <w:t xml:space="default">0.57</w:t>
             </w:r>
           </w:p>
         </w:tc>
@@ -5620,7 +5620,7 @@
                 <w:rFonts w:ascii="Calibri" w:hAnsi="Calibri"/>
                 <w:sz w:val="20"/>
               </w:rPr>
-              <w:t xml:space="default">2.415</w:t>
+              <w:t xml:space="default">2.41</w:t>
             </w:r>
           </w:p>
         </w:tc>
@@ -5697,7 +5697,7 @@
                 <w:rFonts w:ascii="Calibri" w:hAnsi="Calibri"/>
                 <w:sz w:val="20"/>
               </w:rPr>
-              <w:t xml:space="default">1.958</w:t>
+              <w:t xml:space="default">1.96</w:t>
             </w:r>
           </w:p>
         </w:tc>
@@ -5774,7 +5774,7 @@
                 <w:rFonts w:ascii="Calibri" w:hAnsi="Calibri"/>
                 <w:sz w:val="20"/>
               </w:rPr>
-              <w:t xml:space="default">1.701</w:t>
+              <w:t xml:space="default">1.70</w:t>
             </w:r>
           </w:p>
         </w:tc>
@@ -5851,7 +5851,7 @@
                 <w:rFonts w:ascii="Calibri" w:hAnsi="Calibri"/>
                 <w:sz w:val="20"/>
               </w:rPr>
-              <w:t xml:space="default">1.580</w:t>
+              <w:t xml:space="default">1.58</w:t>
             </w:r>
           </w:p>
         </w:tc>
@@ -5928,7 +5928,7 @@
                 <w:rFonts w:ascii="Calibri" w:hAnsi="Calibri"/>
                 <w:sz w:val="20"/>
               </w:rPr>
-              <w:t xml:space="default">0.921</w:t>
+              <w:t xml:space="default">0.92</w:t>
             </w:r>
           </w:p>
         </w:tc>
@@ -6005,7 +6005,7 @@
                 <w:rFonts w:ascii="Calibri" w:hAnsi="Calibri"/>
                 <w:sz w:val="20"/>
               </w:rPr>
-              <w:t xml:space="default">0.892</w:t>
+              <w:t xml:space="default">0.89</w:t>
             </w:r>
           </w:p>
         </w:tc>
@@ -6082,7 +6082,7 @@
                 <w:rFonts w:ascii="Calibri" w:hAnsi="Calibri"/>
                 <w:sz w:val="20"/>
               </w:rPr>
-              <w:t xml:space="default">0.487</w:t>
+              <w:t xml:space="default">0.49</w:t>
             </w:r>
           </w:p>
         </w:tc>
@@ -6191,7 +6191,7 @@
                 <w:rFonts w:ascii="Calibri" w:hAnsi="Calibri"/>
                 <w:sz w:val="20"/>
               </w:rPr>
-              <w:t xml:space="default">0.719</w:t>
+              <w:t xml:space="default">0.72</w:t>
             </w:r>
           </w:p>
         </w:tc>
@@ -6268,7 +6268,7 @@
                 <w:rFonts w:ascii="Calibri" w:hAnsi="Calibri"/>
                 <w:sz w:val="20"/>
               </w:rPr>
-              <w:t xml:space="default">0.686</w:t>
+              <w:t xml:space="default">0.69</w:t>
             </w:r>
           </w:p>
         </w:tc>
@@ -6345,7 +6345,7 @@
                 <w:rFonts w:ascii="Calibri" w:hAnsi="Calibri"/>
                 <w:sz w:val="20"/>
               </w:rPr>
-              <w:t xml:space="default">0.615</w:t>
+              <w:t xml:space="default">0.61</w:t>
             </w:r>
           </w:p>
         </w:tc>
@@ -6422,7 +6422,7 @@
                 <w:rFonts w:ascii="Calibri" w:hAnsi="Calibri"/>
                 <w:sz w:val="20"/>
               </w:rPr>
-              <w:t xml:space="default">0.434</w:t>
+              <w:t xml:space="default">0.43</w:t>
             </w:r>
           </w:p>
         </w:tc>
@@ -6499,7 +6499,7 @@
                 <w:rFonts w:ascii="Calibri" w:hAnsi="Calibri"/>
                 <w:sz w:val="20"/>
               </w:rPr>
-              <w:t xml:space="default">0.154</w:t>
+              <w:t xml:space="default">0.15</w:t>
             </w:r>
           </w:p>
         </w:tc>

</xml_diff>

<commit_message>
Exclusão de todos gráficos para refazê-los.
</commit_message>
<xml_diff>
--- a/dados/tabelao1.docx
+++ b/dados/tabelao1.docx
@@ -168,7 +168,7 @@
                 <w:rFonts w:ascii="Calibri" w:hAnsi="Calibri"/>
                 <w:sz w:val="20"/>
               </w:rPr>
-              <w:t xml:space="default">foucault, poder, michel, si, praticas</w:t>
+              <w:t xml:space="default">foucault,poder,michel,si,praticas,sujeito,cuidado,loucura,forma,arqueologia</w:t>
             </w:r>
           </w:p>
         </w:tc>
@@ -245,7 +245,7 @@
                 <w:rFonts w:ascii="Calibri" w:hAnsi="Calibri"/>
                 <w:sz w:val="20"/>
               </w:rPr>
-              <w:t xml:space="default">marx, capital, social, producao, forma</w:t>
+              <w:t xml:space="default">marx,capital,social,producao,forma,karl,marxismo,alienacao,sociais,revolucao</w:t>
             </w:r>
           </w:p>
         </w:tc>
@@ -322,7 +322,7 @@
                 <w:rFonts w:ascii="Calibri" w:hAnsi="Calibri"/>
                 <w:sz w:val="20"/>
               </w:rPr>
-              <w:t xml:space="default">politica, estado, democracia, politico, poder</w:t>
+              <w:t xml:space="default">politica,estado,democracia,politico,poder,politicas,politicos,liberal,democratico,filosofiapolitica</w:t>
             </w:r>
           </w:p>
         </w:tc>
@@ -399,7 +399,7 @@
                 <w:rFonts w:ascii="Calibri" w:hAnsi="Calibri"/>
                 <w:sz w:val="20"/>
               </w:rPr>
-              <w:t xml:space="default">arendt, politica, hannah, acao, mundo</w:t>
+              <w:t xml:space="default">arendt,politica,hannah,acao,mundo,autora,pluralidade,totalitarismo,sentido,politico</w:t>
             </w:r>
           </w:p>
         </w:tc>
@@ -476,7 +476,7 @@
                 <w:rFonts w:ascii="Calibri" w:hAnsi="Calibri"/>
                 <w:sz w:val="20"/>
               </w:rPr>
-              <w:t xml:space="default">rousseau, religiao, educacao, natureza, estado</w:t>
+              <w:t xml:space="default">rousseau,religiao,educacao,natureza,estado,sociedade,natural,jeanjacques,tolerancia,contratosocial</w:t>
             </w:r>
           </w:p>
         </w:tc>
@@ -553,7 +553,7 @@
                 <w:rFonts w:ascii="Calibri" w:hAnsi="Calibri"/>
                 <w:sz w:val="20"/>
               </w:rPr>
-              <w:t xml:space="default">justica, rawls, principios, sociedade, equidade</w:t>
+              <w:t xml:space="default">justica,rawls,principios,sociedade,equidade,bem,social,igualdade,justo,ideia</w:t>
             </w:r>
           </w:p>
         </w:tc>
@@ -630,7 +630,7 @@
                 <w:rFonts w:ascii="Calibri" w:hAnsi="Calibri"/>
                 <w:sz w:val="20"/>
               </w:rPr>
-              <w:t xml:space="default">direito, direitos, estado, direitoshumanos, juridica</w:t>
+              <w:t xml:space="default">direito,direitos,estado,direitoshumanos,juridica,estados,juridico,paz,lei,direitonatural</w:t>
             </w:r>
           </w:p>
         </w:tc>
@@ -707,7 +707,7 @@
                 <w:rFonts w:ascii="Calibri" w:hAnsi="Calibri"/>
                 <w:sz w:val="20"/>
               </w:rPr>
-              <w:t xml:space="default">hobbes, estado, natureza, locke, poder</w:t>
+              <w:t xml:space="default">hobbes,estado,natureza,locke,poder,homens,lei,thomas,civil,soberano</w:t>
             </w:r>
           </w:p>
         </w:tc>
@@ -784,7 +784,7 @@
                 <w:rFonts w:ascii="Calibri" w:hAnsi="Calibri"/>
                 <w:sz w:val="20"/>
               </w:rPr>
-              <w:t xml:space="default">habermas, discurso, racionalidade, fundamentacao, razao</w:t>
+              <w:t xml:space="default">habermas,discurso,racionalidade,fundamentacao,razao,jurgen,apel,modernidade,mundo,comunicacao</w:t>
             </w:r>
           </w:p>
         </w:tc>
@@ -861,7 +861,7 @@
                 <w:rFonts w:ascii="Calibri" w:hAnsi="Calibri"/>
                 <w:sz w:val="20"/>
               </w:rPr>
-              <w:t xml:space="default">adorno, esclarecimento, dialetica, horkheimer, razao</w:t>
+              <w:t xml:space="default">adorno,esclarecimento,dialetica,horkheimer,razao,theodor,teoriacritica,sociedade,racionalidade,dominacao</w:t>
             </w:r>
           </w:p>
         </w:tc>
@@ -938,7 +938,7 @@
                 <w:rFonts w:ascii="Calibri" w:hAnsi="Calibri"/>
                 <w:sz w:val="20"/>
               </w:rPr>
-              <w:t xml:space="default">liberdade, individuo, livre, condicao, forma</w:t>
+              <w:t xml:space="default">liberdade,individuo,livre,condicao,forma,escolha,individuos,humana,social,negativa</w:t>
             </w:r>
           </w:p>
         </w:tc>
@@ -1015,7 +1015,7 @@
                 <w:rFonts w:ascii="Calibri" w:hAnsi="Calibri"/>
                 <w:sz w:val="20"/>
               </w:rPr>
-              <w:t xml:space="default">sociedade, social, marcuse, sociais, sociedades</w:t>
+              <w:t xml:space="default">sociedade,social,marcuse,sociais,sociedades,forma,valores,processo,tecnologia,consumo</w:t>
             </w:r>
           </w:p>
         </w:tc>
@@ -1092,7 +1092,7 @@
                 <w:rFonts w:ascii="Calibri" w:hAnsi="Calibri"/>
                 <w:sz w:val="20"/>
               </w:rPr>
-              <w:t xml:space="default">acao, maquiavel, politica, poder, principe</w:t>
+              <w:t xml:space="default">acao,maquiavel,politica,poder,principe,povo,politico,acoes,agente,republica</w:t>
             </w:r>
           </w:p>
         </w:tc>
@@ -1169,7 +1169,7 @@
                 <w:rFonts w:ascii="Calibri" w:hAnsi="Calibri"/>
                 <w:sz w:val="20"/>
               </w:rPr>
-              <w:t xml:space="default">direito, juridica, regras, kelsen, hart</w:t>
+              <w:t xml:space="default">direito,juridica,regras,kelsen,hart,norma,juridico,dworkin,normas,juridicas</w:t>
             </w:r>
           </w:p>
         </w:tc>
@@ -1246,7 +1246,7 @@
                 <w:rFonts w:ascii="Calibri" w:hAnsi="Calibri"/>
                 <w:sz w:val="20"/>
               </w:rPr>
-              <w:t xml:space="default">reconhecimento, justica, honneth, social, sociais</w:t>
+              <w:t xml:space="default">reconhecimento,justica,honneth,social,sociais,hegel,eticidade,luta,axel,modelo</w:t>
             </w:r>
           </w:p>
         </w:tc>
@@ -1323,7 +1323,7 @@
                 <w:rFonts w:ascii="Calibri" w:hAnsi="Calibri"/>
                 <w:sz w:val="20"/>
               </w:rPr>
-              <w:t xml:space="default">mulher, genero, mulheres, forma, sexo</w:t>
+              <w:t xml:space="default">mulher,genero,mulheres,forma,sexo,feminino,freud,feminismo,feminina,sexual</w:t>
             </w:r>
           </w:p>
         </w:tc>
@@ -1400,7 +1400,7 @@
                 <w:rFonts w:ascii="Calibri" w:hAnsi="Calibri"/>
                 <w:sz w:val="20"/>
               </w:rPr>
-              <w:t xml:space="default">agamben, excecao, estado, politica, giorgio</w:t>
+              <w:t xml:space="default">agamben,excecao,estado,politica,giorgio,schmitt,politico,biopolitica,poder,carl</w:t>
             </w:r>
           </w:p>
         </w:tc>
@@ -1477,7 +1477,7 @@
                 <w:rFonts w:ascii="Calibri" w:hAnsi="Calibri"/>
                 <w:sz w:val="20"/>
               </w:rPr>
-              <w:t xml:space="default">cinema, violencia, weil, politica, imagem</w:t>
+              <w:t xml:space="default">cinema,violencia,weil,politica,imagem,sentido,ciclo,razao,estado,educacao</w:t>
             </w:r>
           </w:p>
         </w:tc>
@@ -1586,7 +1586,7 @@
                 <w:rFonts w:ascii="Calibri" w:hAnsi="Calibri"/>
                 <w:sz w:val="20"/>
               </w:rPr>
-              <w:t xml:space="default">kant, razao, transcendental, kantiana, razaopura</w:t>
+              <w:t xml:space="default">kant,razao,transcendental,kantiana,razaopura,priori,kantiano,entendimento,natureza,faculdade</w:t>
             </w:r>
           </w:p>
         </w:tc>
@@ -1663,7 +1663,7 @@
                 <w:rFonts w:ascii="Calibri" w:hAnsi="Calibri"/>
                 <w:sz w:val="20"/>
               </w:rPr>
-              <w:t xml:space="default">platao, socrates, republica, dialogos, platonica</w:t>
+              <w:t xml:space="default">platao,socrates,republica,dialogos,platonica,dialogo,cidade,dialetica,mito,parmenides</w:t>
             </w:r>
           </w:p>
         </w:tc>
@@ -1740,7 +1740,7 @@
                 <w:rFonts w:ascii="Calibri" w:hAnsi="Calibri"/>
                 <w:sz w:val="20"/>
               </w:rPr>
-              <w:t xml:space="default">hegel, espirito, fenomenologia, absoluto, consciencia</w:t>
+              <w:t xml:space="default">hegel,espirito,fenomenologia,absoluto,consciencia,hegeliana,husserl,logica,si,ideia</w:t>
             </w:r>
           </w:p>
         </w:tc>
@@ -1817,7 +1817,7 @@
                 <w:rFonts w:ascii="Calibri" w:hAnsi="Calibri"/>
                 <w:sz w:val="20"/>
               </w:rPr>
-              <w:t xml:space="default">hume, descartes, ceticismo, cartesiana, naturezahumana</w:t>
+              <w:t xml:space="default">hume,descartes,ceticismo,cartesiana,naturezahumana,david,cartesiano,duvida,cogito,paixoes</w:t>
             </w:r>
           </w:p>
         </w:tc>
@@ -1894,7 +1894,7 @@
                 <w:rFonts w:ascii="Calibri" w:hAnsi="Calibri"/>
                 <w:sz w:val="20"/>
               </w:rPr>
-              <w:t xml:space="default">deus, mal, agostinho, kierkegaard, fe</w:t>
+              <w:t xml:space="default">deus,mal,agostinho,kierkegaard,fe,existencia,divina,razao,crista,angustia</w:t>
             </w:r>
           </w:p>
         </w:tc>
@@ -1971,7 +1971,7 @@
                 <w:rFonts w:ascii="Calibri" w:hAnsi="Calibri"/>
                 <w:sz w:val="20"/>
               </w:rPr>
-              <w:t xml:space="default">essencia, substancia, espinosa, natureza, spinoza</w:t>
+              <w:t xml:space="default">essencia,substancia,espinosa,natureza,spinoza,leibniz,existencia,deus,feuerbach,ideia</w:t>
             </w:r>
           </w:p>
         </w:tc>
@@ -2048,7 +2048,7 @@
                 <w:rFonts w:ascii="Calibri" w:hAnsi="Calibri"/>
                 <w:sz w:val="20"/>
               </w:rPr>
-              <w:t xml:space="default">vontade, amor, schopenhauer, mundo, metafisica</w:t>
+              <w:t xml:space="default">vontade,amor,schopenhauer,mundo,metafisica,representacao,negacao,conhecimento,si,compaixao</w:t>
             </w:r>
           </w:p>
         </w:tc>
@@ -2125,7 +2125,7 @@
                 <w:rFonts w:ascii="Calibri" w:hAnsi="Calibri"/>
                 <w:sz w:val="20"/>
               </w:rPr>
-              <w:t xml:space="default">aristoteles, aristotelica, percepcao, sentidos, causa</w:t>
+              <w:t xml:space="default">aristoteles,aristotelica,percepcao,sentidos,causa,principio,sensacao,forma,ato,sensivel</w:t>
             </w:r>
           </w:p>
         </w:tc>
@@ -2202,7 +2202,7 @@
                 <w:rFonts w:ascii="Calibri" w:hAnsi="Calibri"/>
                 <w:sz w:val="20"/>
               </w:rPr>
-              <w:t xml:space="default">alma, morte, mundo, plotino, uno</w:t>
+              <w:t xml:space="default">alma,morte,mundo,plotino,uno,inteligivel,intelecto,sensivel,mistica,forma</w:t>
             </w:r>
           </w:p>
         </w:tc>
@@ -2279,7 +2279,7 @@
                 <w:rFonts w:ascii="Calibri" w:hAnsi="Calibri"/>
                 <w:sz w:val="20"/>
               </w:rPr>
-              <w:t xml:space="default">dialogo, retorica, gorgias, platao, socrates</w:t>
+              <w:t xml:space="default">dialogo,retorica,gorgias,platao,socrates,dialetica,discurso,respeito,discursos,compreensao</w:t>
             </w:r>
           </w:p>
         </w:tc>
@@ -2356,7 +2356,7 @@
                 <w:rFonts w:ascii="Calibri" w:hAnsi="Calibri"/>
                 <w:sz w:val="20"/>
               </w:rPr>
-              <w:t xml:space="default">discurso, tomas, aquino, mundo, intelecto</w:t>
+              <w:t xml:space="default">discurso,tomas,aquino,mundo,intelecto,suma,coisas,jogo,santotomas,realidade</w:t>
             </w:r>
           </w:p>
         </w:tc>
@@ -2409,83 +2409,6 @@
                 <w:rFonts w:ascii="Calibri" w:hAnsi="Calibri"/>
                 <w:sz w:val="20"/>
               </w:rPr>
-              <w:t xml:space="default">46</w:t>
-            </w:r>
-          </w:p>
-        </w:tc>
-        <w:tc>
-          <w:tcPr>
-            <w:tcBorders>
-              <w:top w:val="single" w:space="0" w:color="D3D3D3"/>
-              <w:bottom w:val="single" w:space="0" w:color="D3D3D3"/>
-              <w:start w:val="single" w:space="0" w:color="D3D3D3"/>
-              <w:end w:val="single" w:space="0" w:color="D3D3D3"/>
-            </w:tcBorders>
-          </w:tcPr>
-          <w:p>
-            <w:pPr>
-              <w:spacing w:before="0" w:after="60"/>
-              <w:keepNext/>
-              <w:jc w:val="start"/>
-            </w:pPr>
-            <w:r>
-              <w:rPr>
-                <w:rFonts w:ascii="Calibri" w:hAnsi="Calibri"/>
-                <w:sz w:val="20"/>
-              </w:rPr>
-              <w:t xml:space="default">guerra, montaigne, mundial, amizade, humanidade</w:t>
-            </w:r>
-          </w:p>
-        </w:tc>
-        <w:tc>
-          <w:tcPr>
-            <w:tcBorders>
-              <w:top w:val="single" w:space="0" w:color="D3D3D3"/>
-              <w:bottom w:val="single" w:space="0" w:color="D3D3D3"/>
-              <w:start w:val="single" w:space="0" w:color="D3D3D3"/>
-              <w:end w:val="single" w:space="0" w:color="D3D3D3"/>
-            </w:tcBorders>
-          </w:tcPr>
-          <w:p>
-            <w:pPr>
-              <w:spacing w:before="0" w:after="60"/>
-              <w:keepNext/>
-              <w:jc w:val="end"/>
-            </w:pPr>
-            <w:r>
-              <w:rPr>
-                <w:rFonts w:ascii="Calibri" w:hAnsi="Calibri"/>
-                <w:sz w:val="20"/>
-              </w:rPr>
-              <w:t xml:space="default">0.67</w:t>
-            </w:r>
-          </w:p>
-        </w:tc>
-      </w:tr>
-      <w:tr>
-        <w:trPr>
-          <w:cantSplit/>
-        </w:trPr>
-        <w:tc>
-          <w:tcPr>
-            <w:tcBorders>
-              <w:top w:val="single" w:space="0" w:color="D3D3D3"/>
-              <w:bottom w:val="single" w:space="0" w:color="D3D3D3"/>
-              <w:start w:val="single" w:space="0" w:color="D3D3D3"/>
-              <w:end w:val="single" w:space="0" w:color="D3D3D3"/>
-            </w:tcBorders>
-          </w:tcPr>
-          <w:p>
-            <w:pPr>
-              <w:spacing w:before="0" w:after="60"/>
-              <w:keepNext/>
-              <w:jc w:val="center"/>
-            </w:pPr>
-            <w:r>
-              <w:rPr>
-                <w:rFonts w:ascii="Calibri" w:hAnsi="Calibri"/>
-                <w:sz w:val="20"/>
-              </w:rPr>
               <w:t xml:space="default">51</w:t>
             </w:r>
           </w:p>
@@ -2510,7 +2433,7 @@
                 <w:rFonts w:ascii="Calibri" w:hAnsi="Calibri"/>
                 <w:sz w:val="20"/>
               </w:rPr>
-              <w:t xml:space="default">sagrado, mito, forma, poder, religiao</w:t>
+              <w:t xml:space="default">sagrado,mito,forma,poder,religiao,marsilio,cassirer,simbolicas,religioso,simbolica</w:t>
             </w:r>
           </w:p>
         </w:tc>
@@ -2619,7 +2542,7 @@
                 <w:rFonts w:ascii="Calibri" w:hAnsi="Calibri"/>
                 <w:sz w:val="20"/>
               </w:rPr>
-              <w:t xml:space="default">heidegger, tempo, sentido, dasein, martin</w:t>
+              <w:t xml:space="default">heidegger,tempo,sentido,dasein,martin,mundo,ente,metafisica,compreensao,tecnica</w:t>
             </w:r>
           </w:p>
         </w:tc>
@@ -2696,7 +2619,7 @@
                 <w:rFonts w:ascii="Calibri" w:hAnsi="Calibri"/>
                 <w:sz w:val="20"/>
               </w:rPr>
-              <w:t xml:space="default">sujeito, outro, subjetividade, alteridade, levinas</w:t>
+              <w:t xml:space="default">sujeito,outro,subjetividade,alteridade,levinas,sentido,desejo,si,totalidade,infinito</w:t>
             </w:r>
           </w:p>
         </w:tc>
@@ -2773,7 +2696,7 @@
                 <w:rFonts w:ascii="Calibri" w:hAnsi="Calibri"/>
                 <w:sz w:val="20"/>
               </w:rPr>
-              <w:t xml:space="default">consciencia, sartre, mundo, nada, realidade</w:t>
+              <w:t xml:space="default">consciencia,sartre,mundo,nada,realidade,existencia,si,humana,ego,jeanpaul</w:t>
             </w:r>
           </w:p>
         </w:tc>
@@ -2850,7 +2773,7 @@
                 <w:rFonts w:ascii="Calibri" w:hAnsi="Calibri"/>
                 <w:sz w:val="20"/>
               </w:rPr>
-              <w:t xml:space="default">experiencia, mundo, merleauponty, percepcao, corpo</w:t>
+              <w:t xml:space="default">experiencia,mundo,merleauponty,percepcao,corpo,sentido,fenomenologia,expressao,sensivel,natureza</w:t>
             </w:r>
           </w:p>
         </w:tc>
@@ -2927,7 +2850,7 @@
                 <w:rFonts w:ascii="Calibri" w:hAnsi="Calibri"/>
                 <w:sz w:val="20"/>
               </w:rPr>
-              <w:t xml:space="default">vida, sentido, existencia, vidahumana, si</w:t>
+              <w:t xml:space="default">vida,sentido,existencia,vidahumana,si,morte,vital,forma,natureza,processo</w:t>
             </w:r>
           </w:p>
         </w:tc>
@@ -3004,7 +2927,7 @@
                 <w:rFonts w:ascii="Calibri" w:hAnsi="Calibri"/>
                 <w:sz w:val="20"/>
               </w:rPr>
-              <w:t xml:space="default">objeto, representacao, psicologia, husserl, coisa</w:t>
+              <w:t xml:space="default">objeto,representacao,psicologia,husserl,coisa,objetos,representacoes,sentido,intencionalidade,coisas</w:t>
             </w:r>
           </w:p>
         </w:tc>
@@ -3081,7 +3004,7 @@
                 <w:rFonts w:ascii="Calibri" w:hAnsi="Calibri"/>
                 <w:sz w:val="20"/>
               </w:rPr>
-              <w:t xml:space="default">tradicao, hermeneutica, gadamer, compreensao, hermeneuticafilosofica</w:t>
+              <w:t xml:space="default">tradicao,hermeneutica,gadamer,compreensao,hermeneuticafilosofica,ocidental,sentido,metodo,hermeneutico,dialogo</w:t>
             </w:r>
           </w:p>
         </w:tc>
@@ -3158,7 +3081,7 @@
                 <w:rFonts w:ascii="Calibri" w:hAnsi="Calibri"/>
                 <w:sz w:val="20"/>
               </w:rPr>
-              <w:t xml:space="default">ricoeur, si, paul, hermeneutica, narrativa</w:t>
+              <w:t xml:space="default">ricoeur,si,paul,hermeneutica,narrativa,sentido,reflexao,acao,compreensao,processo</w:t>
             </w:r>
           </w:p>
         </w:tc>
@@ -3235,7 +3158,7 @@
                 <w:rFonts w:ascii="Calibri" w:hAnsi="Calibri"/>
                 <w:sz w:val="20"/>
               </w:rPr>
-              <w:t xml:space="default">imagens, vattimo, posmodernidade, sociedade, mundo</w:t>
+              <w:t xml:space="default">imagens,vattimo,posmodernidade,sociedade,mundo,realidade,imagem,flusser,posmoderna,media</w:t>
             </w:r>
           </w:p>
         </w:tc>
@@ -3344,7 +3267,7 @@
                 <w:rFonts w:ascii="Calibri" w:hAnsi="Calibri"/>
                 <w:sz w:val="20"/>
               </w:rPr>
-              <w:t xml:space="default">linguagem, wittgenstein, proposicoes, sentido, tractatus</w:t>
+              <w:t xml:space="default">linguagem,wittgenstein,proposicoes,sentido,tractatus,mundo,proposicao,significado,uso,forma</w:t>
             </w:r>
           </w:p>
         </w:tc>
@@ -3421,7 +3344,7 @@
                 <w:rFonts w:ascii="Calibri" w:hAnsi="Calibri"/>
                 <w:sz w:val="20"/>
               </w:rPr>
-              <w:t xml:space="default">mente, argumento, argumentos, mental, mentais</w:t>
+              <w:t xml:space="default">mente,argumento,argumentos,mental,mentais,explicacao,consciencia,causal,searle,fenomenos</w:t>
             </w:r>
           </w:p>
         </w:tc>
@@ -3498,7 +3421,7 @@
                 <w:rFonts w:ascii="Calibri" w:hAnsi="Calibri"/>
                 <w:sz w:val="20"/>
               </w:rPr>
-              <w:t xml:space="default">tempo, espaco, bergson, memoria, intuicao</w:t>
+              <w:t xml:space="default">tempo,espaco,bergson,memoria,intuicao,materia,temporal,movimento,passado,evolucao</w:t>
             </w:r>
           </w:p>
         </w:tc>
@@ -3575,7 +3498,7 @@
                 <w:rFonts w:ascii="Calibri" w:hAnsi="Calibri"/>
                 <w:sz w:val="20"/>
               </w:rPr>
-              <w:t xml:space="default">verdade, rorty, sentido, verdadeiro, significado</w:t>
+              <w:t xml:space="default">verdade,rorty,sentido,verdadeiro,significado,tarski,correspondencia,valor,richard,verdadeira</w:t>
             </w:r>
           </w:p>
         </w:tc>
@@ -3652,7 +3575,7 @@
                 <w:rFonts w:ascii="Calibri" w:hAnsi="Calibri"/>
                 <w:sz w:val="20"/>
               </w:rPr>
-              <w:t xml:space="default">corpo, mente, emocoes, cognicao, percepcao</w:t>
+              <w:t xml:space="default">corpo,mente,emocoes,cognicao,percepcao,cerebro,processo,consciencia,interacao,processos</w:t>
             </w:r>
           </w:p>
         </w:tc>
@@ -3729,7 +3652,7 @@
                 <w:rFonts w:ascii="Calibri" w:hAnsi="Calibri"/>
                 <w:sz w:val="20"/>
               </w:rPr>
-              <w:t xml:space="default">modelo, modelos, peirce, informacao, processos</w:t>
+              <w:t xml:space="default">modelo,modelos,peirce,informacao,processos,tecnologia,processo,autoorganizacao,comportamento,cienciacognitiva</w:t>
             </w:r>
           </w:p>
         </w:tc>
@@ -3806,7 +3729,7 @@
                 <w:rFonts w:ascii="Calibri" w:hAnsi="Calibri"/>
                 <w:sz w:val="20"/>
               </w:rPr>
-              <w:t xml:space="default">sistemas, sistema, mente, searle, maquinas</w:t>
+              <w:t xml:space="default">sistemas,sistema,mente,searle,maquinas,turing,complexidade,comum,inteligenciaartificial,artificial</w:t>
             </w:r>
           </w:p>
         </w:tc>
@@ -3883,7 +3806,7 @@
                 <w:rFonts w:ascii="Calibri" w:hAnsi="Calibri"/>
                 <w:sz w:val="20"/>
               </w:rPr>
-              <w:t xml:space="default">imaginacao, imaginario, bachelard, imagem, violencia</w:t>
+              <w:t xml:space="default">imaginacao,imaginario,bachelard,imagem,violencia,bataille,poetica,imagens,gaston,transgressao</w:t>
             </w:r>
           </w:p>
         </w:tc>
@@ -3960,7 +3883,7 @@
                 <w:rFonts w:ascii="Calibri" w:hAnsi="Calibri"/>
                 <w:sz w:val="20"/>
               </w:rPr>
-              <w:t xml:space="default">identidade, pessoa, valores, identidadepessoal, scheler</w:t>
+              <w:t xml:space="default">identidade,pessoa,valores,identidadepessoal,scheler,valor,pessoal,material,sentidos,natureza</w:t>
             </w:r>
           </w:p>
         </w:tc>
@@ -4069,7 +3992,7 @@
                 <w:rFonts w:ascii="Calibri" w:hAnsi="Calibri"/>
                 <w:sz w:val="20"/>
               </w:rPr>
-              <w:t xml:space="default">conhecimento, ciencia, metodo, metafisica, natureza</w:t>
+              <w:t xml:space="default">conhecimento,ciencia,metodo,metafisica,natureza,ciencias,fisica,principios,fundamento,metafisico</w:t>
             </w:r>
           </w:p>
         </w:tc>
@@ -4146,7 +4069,7 @@
                 <w:rFonts w:ascii="Calibri" w:hAnsi="Calibri"/>
                 <w:sz w:val="20"/>
               </w:rPr>
-              <w:t xml:space="default">freud, psicanalise, inconsciente, psicologia, freudiana</w:t>
+              <w:t xml:space="default">freud,psicanalise,inconsciente,psicologia,freudiana,pulsao,lacan,freudiano,metapsicologia,sexualidade</w:t>
             </w:r>
           </w:p>
         </w:tc>
@@ -4223,7 +4146,7 @@
                 <w:rFonts w:ascii="Calibri" w:hAnsi="Calibri"/>
                 <w:sz w:val="20"/>
               </w:rPr>
-              <w:t xml:space="default">ciencia, cientifica, kuhn, cientificas, cientifico</w:t>
+              <w:t xml:space="default">ciencia,cientifica,kuhn,cientificas,cientifico,empirismo,thomas,bacon,racionalidade,feyerabend</w:t>
             </w:r>
           </w:p>
         </w:tc>
@@ -4300,7 +4223,7 @@
                 <w:rFonts w:ascii="Calibri" w:hAnsi="Calibri"/>
                 <w:sz w:val="20"/>
               </w:rPr>
-              <w:t xml:space="default">logica, matematica, frege, semantica, logico</w:t>
+              <w:t xml:space="default">logica,matematica,frege,semantica,logico,russell,principio,aritmetica,newton,sistema</w:t>
             </w:r>
           </w:p>
         </w:tc>
@@ -4377,7 +4300,7 @@
                 <w:rFonts w:ascii="Calibri" w:hAnsi="Calibri"/>
                 <w:sz w:val="20"/>
               </w:rPr>
-              <w:t xml:space="default">historia, historica, historico, progresso, historicos</w:t>
+              <w:t xml:space="default">historia,historica,historico,progresso,historicos,historicas,sentido,ideia,processo,compreensao</w:t>
             </w:r>
           </w:p>
         </w:tc>
@@ -4454,7 +4377,7 @@
                 <w:rFonts w:ascii="Calibri" w:hAnsi="Calibri"/>
                 <w:sz w:val="20"/>
               </w:rPr>
-              <w:t xml:space="default">logica, logicas, sistemas, sistema, semantica</w:t>
+              <w:t xml:space="default">logica,logicas,sistemas,sistema,semantica,calculo,conjuntos,formal,semanticas,ordem</w:t>
             </w:r>
           </w:p>
         </w:tc>
@@ -4531,7 +4454,7 @@
                 <w:rFonts w:ascii="Calibri" w:hAnsi="Calibri"/>
                 <w:sz w:val="20"/>
               </w:rPr>
-              <w:t xml:space="default">justificacao, crenca, crencas, conhecimento, epistemologia</w:t>
+              <w:t xml:space="default">justificacao,crenca,crencas,conhecimento,epistemologia,epistemica,epistemico,argumento,razoes,ceticismo</w:t>
             </w:r>
           </w:p>
         </w:tc>
@@ -4608,7 +4531,7 @@
                 <w:rFonts w:ascii="Calibri" w:hAnsi="Calibri"/>
                 <w:sz w:val="20"/>
               </w:rPr>
-              <w:t xml:space="default">epistemologia, popper, quine, epistemologica, epistemologico</w:t>
+              <w:t xml:space="default">epistemologia,popper,quine,epistemologica,epistemologico,evolucao,conhecimento,processo,posicao,ciencia</w:t>
             </w:r>
           </w:p>
         </w:tc>
@@ -4685,7 +4608,7 @@
                 <w:rFonts w:ascii="Calibri" w:hAnsi="Calibri"/>
                 <w:sz w:val="20"/>
               </w:rPr>
-              <w:t xml:space="default">estrutura, objetos, estruturas, mundo, sentido</w:t>
+              <w:t xml:space="default">estrutura,objetos,estruturas,mundo,sentido,ontologia,principio,natureza,forma,conceitual</w:t>
             </w:r>
           </w:p>
         </w:tc>
@@ -4762,7 +4685,7 @@
                 <w:rFonts w:ascii="Calibri" w:hAnsi="Calibri"/>
                 <w:sz w:val="20"/>
               </w:rPr>
-              <w:t xml:space="default">funcoes, funcao, classe, conjunto, numeros</w:t>
+              <w:t xml:space="default">funcoes,funcao,classe,conjunto,numeros,matematica,teorema,sistema,continuum,incompletude</w:t>
             </w:r>
           </w:p>
         </w:tc>
@@ -4839,7 +4762,7 @@
                 <w:rFonts w:ascii="Calibri" w:hAnsi="Calibri"/>
                 <w:sz w:val="20"/>
               </w:rPr>
-              <w:t xml:space="default">kripke, modelo, semantico, significado, semantica</w:t>
+              <w:t xml:space="default">kripke,modelo,semantico,significado,semantica,nomesproprios,modalidades,wittgenstein,paradoxo,regra</w:t>
             </w:r>
           </w:p>
         </w:tc>
@@ -4948,7 +4871,7 @@
                 <w:rFonts w:ascii="Calibri" w:hAnsi="Calibri"/>
                 <w:sz w:val="20"/>
               </w:rPr>
-              <w:t xml:space="default">arte, estetica, estetico, artistica, artes</w:t>
+              <w:t xml:space="default">arte,estetica,estetico,artistica,artes,artista,forma,producao,artistico,carater</w:t>
             </w:r>
           </w:p>
         </w:tc>
@@ -5025,7 +4948,7 @@
                 <w:rFonts w:ascii="Calibri" w:hAnsi="Calibri"/>
                 <w:sz w:val="20"/>
               </w:rPr>
-              <w:t xml:space="default">deleuze, gilles, guattari, imagem, imanencia</w:t>
+              <w:t xml:space="default">deleuze,gilles,guattari,imagem,imanencia,criacao,sentido,corpo,acontecimento,repeticao</w:t>
             </w:r>
           </w:p>
         </w:tc>
@@ -5102,7 +5025,7 @@
                 <w:rFonts w:ascii="Calibri" w:hAnsi="Calibri"/>
                 <w:sz w:val="20"/>
               </w:rPr>
-              <w:t xml:space="default">nietzsche, tragedia, tragico, tragica, nascimento</w:t>
+              <w:t xml:space="default">nietzsche,tragedia,tragico,tragica,nascimento,mundo,metafisica,dionisiaco,existencia,arte</w:t>
             </w:r>
           </w:p>
         </w:tc>
@@ -5179,7 +5102,7 @@
                 <w:rFonts w:ascii="Calibri" w:hAnsi="Calibri"/>
                 <w:sz w:val="20"/>
               </w:rPr>
-              <w:t xml:space="default">benjamin, walter, experiencia, historia, modernidade</w:t>
+              <w:t xml:space="default">benjamin,walter,experiencia,historia,modernidade,forma,alemao,imagens,narrativa,benjaminiana</w:t>
             </w:r>
           </w:p>
         </w:tc>
@@ -5256,7 +5179,7 @@
                 <w:rFonts w:ascii="Calibri" w:hAnsi="Calibri"/>
                 <w:sz w:val="20"/>
               </w:rPr>
-              <w:t xml:space="default">traducao, derrida, romance, escrita, desconstrucao</w:t>
+              <w:t xml:space="default">traducao,derrida,romance,escrita,desconstrucao,literaria,jacques,lingua,literario,forma</w:t>
             </w:r>
           </w:p>
         </w:tc>
@@ -5333,7 +5256,7 @@
                 <w:rFonts w:ascii="Calibri" w:hAnsi="Calibri"/>
                 <w:sz w:val="20"/>
               </w:rPr>
-              <w:t xml:space="default">juizo, belo, estetica, beleza, sublime</w:t>
+              <w:t xml:space="default">juizo,belo,estetica,beleza,sublime,natureza,kant,gosto,schiller,estetico</w:t>
             </w:r>
           </w:p>
         </w:tc>
@@ -5410,7 +5333,7 @@
                 <w:rFonts w:ascii="Calibri" w:hAnsi="Calibri"/>
                 <w:sz w:val="20"/>
               </w:rPr>
-              <w:t xml:space="default">musica, musical, nietzsche, wagner, cultura</w:t>
+              <w:t xml:space="default">musica,musical,nietzsche,wagner,cultura,schopenhauer,arte,alemao,jovem,genio</w:t>
             </w:r>
           </w:p>
         </w:tc>
@@ -5487,7 +5410,7 @@
                 <w:rFonts w:ascii="Calibri" w:hAnsi="Calibri"/>
                 <w:sz w:val="20"/>
               </w:rPr>
-              <w:t xml:space="default">pintura, movimento, teatro, genero, galileu</w:t>
+              <w:t xml:space="default">pintura,movimento,teatro,genero,galileu,pecas,artista,teatral,artes,natureza</w:t>
             </w:r>
           </w:p>
         </w:tc>
@@ -5596,7 +5519,7 @@
                 <w:rFonts w:ascii="Calibri" w:hAnsi="Calibri"/>
                 <w:sz w:val="20"/>
               </w:rPr>
-              <w:t xml:space="default">nietzsche, valores, moral, niilismo, vontade</w:t>
+              <w:t xml:space="default">nietzsche,valores,moral,niilismo,vontade,nietzschiana,genealogia,poder,friedrich,potencia</w:t>
             </w:r>
           </w:p>
         </w:tc>
@@ -5673,7 +5596,7 @@
                 <w:rFonts w:ascii="Calibri" w:hAnsi="Calibri"/>
                 <w:sz w:val="20"/>
               </w:rPr>
-              <w:t xml:space="default">moral, kant, moralidade, fundamentacao, razao</w:t>
+              <w:t xml:space="default">moral,kant,moralidade,fundamentacao,razao,dever,vontade,autonomia,razaopratica,principio</w:t>
             </w:r>
           </w:p>
         </w:tc>
@@ -5750,7 +5673,7 @@
                 <w:rFonts w:ascii="Calibri" w:hAnsi="Calibri"/>
                 <w:sz w:val="20"/>
               </w:rPr>
-              <w:t xml:space="default">felicidade, virtude, aristoteles, etica, bem</w:t>
+              <w:t xml:space="default">felicidade,virtude,aristoteles,etica,bem,virtudes,eudaimonia,prazer,amizade,alma</w:t>
             </w:r>
           </w:p>
         </w:tc>
@@ -5827,7 +5750,7 @@
                 <w:rFonts w:ascii="Calibri" w:hAnsi="Calibri"/>
                 <w:sz w:val="20"/>
               </w:rPr>
-              <w:t xml:space="default">etica, etico, responsabilidade, eticas, jonas</w:t>
+              <w:t xml:space="default">etica,etico,responsabilidade,eticas,jonas,principio,outro,hans,eticos,sentido</w:t>
             </w:r>
           </w:p>
         </w:tc>
@@ -5904,7 +5827,7 @@
                 <w:rFonts w:ascii="Calibri" w:hAnsi="Calibri"/>
                 <w:sz w:val="20"/>
               </w:rPr>
-              <w:t xml:space="default">principio, singer, mill, animais, etica</w:t>
+              <w:t xml:space="default">principio,singer,mill,animais,etica,medicina,utilitarismo,morais,utilitarista,moral</w:t>
             </w:r>
           </w:p>
         </w:tc>
@@ -5981,7 +5904,7 @@
                 <w:rFonts w:ascii="Calibri" w:hAnsi="Calibri"/>
                 <w:sz w:val="20"/>
               </w:rPr>
-              <w:t xml:space="default">moral, morais, moralidade, juizosmorais, etica</w:t>
+              <w:t xml:space="default">moral,morais,moralidade,juizosmorais,etica,acoes,posicao,bem,erro,forma</w:t>
             </w:r>
           </w:p>
         </w:tc>
@@ -6058,7 +5981,7 @@
                 <w:rFonts w:ascii="Calibri" w:hAnsi="Calibri"/>
                 <w:sz w:val="20"/>
               </w:rPr>
-              <w:t xml:space="default">virtudes, macintyre, moral, etica, tradicao</w:t>
+              <w:t xml:space="default">virtudes,macintyre,moral,etica,tradicao,smith,alasdair,tradicoes,racionalidade,virtude</w:t>
             </w:r>
           </w:p>
         </w:tc>
@@ -6083,423 +6006,6 @@
                 <w:sz w:val="20"/>
               </w:rPr>
               <w:t xml:space="default">0.49</w:t>
-            </w:r>
-          </w:p>
-        </w:tc>
-      </w:tr>
-      <w:tr>
-        <w:trPr>
-          <w:cantSplit/>
-        </w:trPr>
-        <w:tc>
-          <w:tcPr>
-            <w:tcBorders>
-              <w:top w:val="single" w:sz="16" w:space="0" w:color="D3D3D3"/>
-              <w:bottom w:val="single" w:sz="16" w:space="0" w:color="D3D3D3"/>
-              <w:start w:val="single" w:space="0" w:color="D3D3D3"/>
-              <w:end w:val="single" w:space="0" w:color="D3D3D3"/>
-            </w:tcBorders>
-            <w:tcMar>
-              <w:top w:w="25" w:type="dxa"/>
-            </w:tcMar>
-            <w:gridSpan w:val="3"/>
-          </w:tcPr>
-          <w:p>
-            <w:pPr>
-              <w:spacing w:before="0" w:after="60"/>
-              <w:keepNext/>
-            </w:pPr>
-            <w:r>
-              <w:rPr>
-                <w:rFonts w:ascii="Calibri" w:hAnsi="Calibri"/>
-                <w:sz w:val="20"/>
-              </w:rPr>
-              <w:t xml:space="default">Excluded</w:t>
-            </w:r>
-          </w:p>
-        </w:tc>
-      </w:tr>
-      <w:tr>
-        <w:trPr>
-          <w:cantSplit/>
-        </w:trPr>
-        <w:tc>
-          <w:tcPr>
-            <w:tcBorders>
-              <w:top w:val="single" w:space="0" w:color="D3D3D3"/>
-              <w:bottom w:val="single" w:space="0" w:color="D3D3D3"/>
-              <w:start w:val="single" w:space="0" w:color="D3D3D3"/>
-              <w:end w:val="single" w:space="0" w:color="D3D3D3"/>
-            </w:tcBorders>
-          </w:tcPr>
-          <w:p>
-            <w:pPr>
-              <w:spacing w:before="0" w:after="60"/>
-              <w:keepNext/>
-              <w:jc w:val="center"/>
-            </w:pPr>
-            <w:r>
-              <w:rPr>
-                <w:rFonts w:ascii="Calibri" w:hAnsi="Calibri"/>
-                <w:sz w:val="20"/>
-              </w:rPr>
-              <w:t xml:space="default">2</w:t>
-            </w:r>
-          </w:p>
-        </w:tc>
-        <w:tc>
-          <w:tcPr>
-            <w:tcBorders>
-              <w:top w:val="single" w:space="0" w:color="D3D3D3"/>
-              <w:bottom w:val="single" w:space="0" w:color="D3D3D3"/>
-              <w:start w:val="single" w:space="0" w:color="D3D3D3"/>
-              <w:end w:val="single" w:space="0" w:color="D3D3D3"/>
-            </w:tcBorders>
-          </w:tcPr>
-          <w:p>
-            <w:pPr>
-              <w:spacing w:before="0" w:after="60"/>
-              <w:keepNext/>
-              <w:jc w:val="start"/>
-            </w:pPr>
-            <w:r>
-              <w:rPr>
-                <w:rFonts w:ascii="Calibri" w:hAnsi="Calibri"/>
-                <w:sz w:val="20"/>
-              </w:rPr>
-              <w:t xml:space="default">campos, ensino, brasil, escola, brasileira</w:t>
-            </w:r>
-          </w:p>
-        </w:tc>
-        <w:tc>
-          <w:tcPr>
-            <w:tcBorders>
-              <w:top w:val="single" w:space="0" w:color="D3D3D3"/>
-              <w:bottom w:val="single" w:space="0" w:color="D3D3D3"/>
-              <w:start w:val="single" w:space="0" w:color="D3D3D3"/>
-              <w:end w:val="single" w:space="0" w:color="D3D3D3"/>
-            </w:tcBorders>
-          </w:tcPr>
-          <w:p>
-            <w:pPr>
-              <w:spacing w:before="0" w:after="60"/>
-              <w:keepNext/>
-              <w:jc w:val="end"/>
-            </w:pPr>
-            <w:r>
-              <w:rPr>
-                <w:rFonts w:ascii="Calibri" w:hAnsi="Calibri"/>
-                <w:sz w:val="20"/>
-              </w:rPr>
-              <w:t xml:space="default">0.72</w:t>
-            </w:r>
-          </w:p>
-        </w:tc>
-      </w:tr>
-      <w:tr>
-        <w:trPr>
-          <w:cantSplit/>
-        </w:trPr>
-        <w:tc>
-          <w:tcPr>
-            <w:tcBorders>
-              <w:top w:val="single" w:space="0" w:color="D3D3D3"/>
-              <w:bottom w:val="single" w:space="0" w:color="D3D3D3"/>
-              <w:start w:val="single" w:space="0" w:color="D3D3D3"/>
-              <w:end w:val="single" w:space="0" w:color="D3D3D3"/>
-            </w:tcBorders>
-          </w:tcPr>
-          <w:p>
-            <w:pPr>
-              <w:spacing w:before="0" w:after="60"/>
-              <w:keepNext/>
-              <w:jc w:val="center"/>
-            </w:pPr>
-            <w:r>
-              <w:rPr>
-                <w:rFonts w:ascii="Calibri" w:hAnsi="Calibri"/>
-                <w:sz w:val="20"/>
-              </w:rPr>
-              <w:t xml:space="default">10</w:t>
-            </w:r>
-          </w:p>
-        </w:tc>
-        <w:tc>
-          <w:tcPr>
-            <w:tcBorders>
-              <w:top w:val="single" w:space="0" w:color="D3D3D3"/>
-              <w:bottom w:val="single" w:space="0" w:color="D3D3D3"/>
-              <w:start w:val="single" w:space="0" w:color="D3D3D3"/>
-              <w:end w:val="single" w:space="0" w:color="D3D3D3"/>
-            </w:tcBorders>
-          </w:tcPr>
-          <w:p>
-            <w:pPr>
-              <w:spacing w:before="0" w:after="60"/>
-              <w:keepNext/>
-              <w:jc w:val="start"/>
-            </w:pPr>
-            <w:r>
-              <w:rPr>
-                <w:rFonts w:ascii="Calibri" w:hAnsi="Calibri"/>
-                <w:sz w:val="20"/>
-              </w:rPr>
-              <w:t xml:space="default">tradicao, modernidade, ocidental, sentido, grega</w:t>
-            </w:r>
-          </w:p>
-        </w:tc>
-        <w:tc>
-          <w:tcPr>
-            <w:tcBorders>
-              <w:top w:val="single" w:space="0" w:color="D3D3D3"/>
-              <w:bottom w:val="single" w:space="0" w:color="D3D3D3"/>
-              <w:start w:val="single" w:space="0" w:color="D3D3D3"/>
-              <w:end w:val="single" w:space="0" w:color="D3D3D3"/>
-            </w:tcBorders>
-          </w:tcPr>
-          <w:p>
-            <w:pPr>
-              <w:spacing w:before="0" w:after="60"/>
-              <w:keepNext/>
-              <w:jc w:val="end"/>
-            </w:pPr>
-            <w:r>
-              <w:rPr>
-                <w:rFonts w:ascii="Calibri" w:hAnsi="Calibri"/>
-                <w:sz w:val="20"/>
-              </w:rPr>
-              <w:t xml:space="default">0.69</w:t>
-            </w:r>
-          </w:p>
-        </w:tc>
-      </w:tr>
-      <w:tr>
-        <w:trPr>
-          <w:cantSplit/>
-        </w:trPr>
-        <w:tc>
-          <w:tcPr>
-            <w:tcBorders>
-              <w:top w:val="single" w:space="0" w:color="D3D3D3"/>
-              <w:bottom w:val="single" w:space="0" w:color="D3D3D3"/>
-              <w:start w:val="single" w:space="0" w:color="D3D3D3"/>
-              <w:end w:val="single" w:space="0" w:color="D3D3D3"/>
-            </w:tcBorders>
-          </w:tcPr>
-          <w:p>
-            <w:pPr>
-              <w:spacing w:before="0" w:after="60"/>
-              <w:keepNext/>
-              <w:jc w:val="center"/>
-            </w:pPr>
-            <w:r>
-              <w:rPr>
-                <w:rFonts w:ascii="Calibri" w:hAnsi="Calibri"/>
-                <w:sz w:val="20"/>
-              </w:rPr>
-              <w:t xml:space="default">38</w:t>
-            </w:r>
-          </w:p>
-        </w:tc>
-        <w:tc>
-          <w:tcPr>
-            <w:tcBorders>
-              <w:top w:val="single" w:space="0" w:color="D3D3D3"/>
-              <w:bottom w:val="single" w:space="0" w:color="D3D3D3"/>
-              <w:start w:val="single" w:space="0" w:color="D3D3D3"/>
-              <w:end w:val="single" w:space="0" w:color="D3D3D3"/>
-            </w:tcBorders>
-          </w:tcPr>
-          <w:p>
-            <w:pPr>
-              <w:spacing w:before="0" w:after="60"/>
-              <w:keepNext/>
-              <w:jc w:val="start"/>
-            </w:pPr>
-            <w:r>
-              <w:rPr>
-                <w:rFonts w:ascii="Calibri" w:hAnsi="Calibri"/>
-                <w:sz w:val="20"/>
-              </w:rPr>
-              <w:t xml:space="default">contemporaneo, epicuro, ockham, sentido, poder</w:t>
-            </w:r>
-          </w:p>
-        </w:tc>
-        <w:tc>
-          <w:tcPr>
-            <w:tcBorders>
-              <w:top w:val="single" w:space="0" w:color="D3D3D3"/>
-              <w:bottom w:val="single" w:space="0" w:color="D3D3D3"/>
-              <w:start w:val="single" w:space="0" w:color="D3D3D3"/>
-              <w:end w:val="single" w:space="0" w:color="D3D3D3"/>
-            </w:tcBorders>
-          </w:tcPr>
-          <w:p>
-            <w:pPr>
-              <w:spacing w:before="0" w:after="60"/>
-              <w:keepNext/>
-              <w:jc w:val="end"/>
-            </w:pPr>
-            <w:r>
-              <w:rPr>
-                <w:rFonts w:ascii="Calibri" w:hAnsi="Calibri"/>
-                <w:sz w:val="20"/>
-              </w:rPr>
-              <w:t xml:space="default">0.61</w:t>
-            </w:r>
-          </w:p>
-        </w:tc>
-      </w:tr>
-      <w:tr>
-        <w:trPr>
-          <w:cantSplit/>
-        </w:trPr>
-        <w:tc>
-          <w:tcPr>
-            <w:tcBorders>
-              <w:top w:val="single" w:space="0" w:color="D3D3D3"/>
-              <w:bottom w:val="single" w:space="0" w:color="D3D3D3"/>
-              <w:start w:val="single" w:space="0" w:color="D3D3D3"/>
-              <w:end w:val="single" w:space="0" w:color="D3D3D3"/>
-            </w:tcBorders>
-          </w:tcPr>
-          <w:p>
-            <w:pPr>
-              <w:spacing w:before="0" w:after="60"/>
-              <w:keepNext/>
-              <w:jc w:val="center"/>
-            </w:pPr>
-            <w:r>
-              <w:rPr>
-                <w:rFonts w:ascii="Calibri" w:hAnsi="Calibri"/>
-                <w:sz w:val="20"/>
-              </w:rPr>
-              <w:t xml:space="default">1</w:t>
-            </w:r>
-          </w:p>
-        </w:tc>
-        <w:tc>
-          <w:tcPr>
-            <w:tcBorders>
-              <w:top w:val="single" w:space="0" w:color="D3D3D3"/>
-              <w:bottom w:val="single" w:space="0" w:color="D3D3D3"/>
-              <w:start w:val="single" w:space="0" w:color="D3D3D3"/>
-              <w:end w:val="single" w:space="0" w:color="D3D3D3"/>
-            </w:tcBorders>
-          </w:tcPr>
-          <w:p>
-            <w:pPr>
-              <w:spacing w:before="0" w:after="60"/>
-              <w:keepNext/>
-              <w:jc w:val="start"/>
-            </w:pPr>
-            <w:r>
-              <w:rPr>
-                <w:rFonts w:ascii="Calibri" w:hAnsi="Calibri"/>
-                <w:sz w:val="20"/>
-              </w:rPr>
-              <w:t xml:space="default">forma, sentido, cores, natureza, moderna</w:t>
-            </w:r>
-          </w:p>
-        </w:tc>
-        <w:tc>
-          <w:tcPr>
-            <w:tcBorders>
-              <w:top w:val="single" w:space="0" w:color="D3D3D3"/>
-              <w:bottom w:val="single" w:space="0" w:color="D3D3D3"/>
-              <w:start w:val="single" w:space="0" w:color="D3D3D3"/>
-              <w:end w:val="single" w:space="0" w:color="D3D3D3"/>
-            </w:tcBorders>
-          </w:tcPr>
-          <w:p>
-            <w:pPr>
-              <w:spacing w:before="0" w:after="60"/>
-              <w:keepNext/>
-              <w:jc w:val="end"/>
-            </w:pPr>
-            <w:r>
-              <w:rPr>
-                <w:rFonts w:ascii="Calibri" w:hAnsi="Calibri"/>
-                <w:sz w:val="20"/>
-              </w:rPr>
-              <w:t xml:space="default">0.43</w:t>
-            </w:r>
-          </w:p>
-        </w:tc>
-      </w:tr>
-      <w:tr>
-        <w:trPr>
-          <w:cantSplit/>
-        </w:trPr>
-        <w:tc>
-          <w:tcPr>
-            <w:tcBorders>
-              <w:top w:val="single" w:space="0" w:color="D3D3D3"/>
-              <w:bottom w:val="single" w:space="0" w:color="D3D3D3"/>
-              <w:start w:val="single" w:space="0" w:color="D3D3D3"/>
-              <w:end w:val="single" w:space="0" w:color="D3D3D3"/>
-            </w:tcBorders>
-          </w:tcPr>
-          <w:p>
-            <w:pPr>
-              <w:spacing w:before="0" w:after="60"/>
-              <w:keepNext/>
-              <w:jc w:val="center"/>
-            </w:pPr>
-            <w:r>
-              <w:rPr>
-                <w:rFonts w:ascii="Calibri" w:hAnsi="Calibri"/>
-                <w:sz w:val="20"/>
-              </w:rPr>
-              <w:t xml:space="default">80</w:t>
-            </w:r>
-          </w:p>
-        </w:tc>
-        <w:tc>
-          <w:tcPr>
-            <w:tcBorders>
-              <w:top w:val="single" w:space="0" w:color="D3D3D3"/>
-              <w:bottom w:val="single" w:space="0" w:color="D3D3D3"/>
-              <w:start w:val="single" w:space="0" w:color="D3D3D3"/>
-              <w:end w:val="single" w:space="0" w:color="D3D3D3"/>
-            </w:tcBorders>
-          </w:tcPr>
-          <w:p>
-            <w:pPr>
-              <w:spacing w:before="0" w:after="60"/>
-              <w:keepNext/>
-              <w:jc w:val="start"/>
-            </w:pPr>
-            <w:r>
-              <w:rPr>
-                <w:rFonts w:ascii="Calibri" w:hAnsi="Calibri"/>
-                <w:sz w:val="20"/>
-              </w:rPr>
-              <w:t xml:space="default">reflexao, possibilidades, fundamentos, compreensao, construcao</w:t>
-            </w:r>
-          </w:p>
-        </w:tc>
-        <w:tc>
-          <w:tcPr>
-            <w:tcBorders>
-              <w:top w:val="single" w:space="0" w:color="D3D3D3"/>
-              <w:bottom w:val="single" w:space="0" w:color="D3D3D3"/>
-              <w:start w:val="single" w:space="0" w:color="D3D3D3"/>
-              <w:end w:val="single" w:space="0" w:color="D3D3D3"/>
-            </w:tcBorders>
-          </w:tcPr>
-          <w:p>
-            <w:pPr>
-              <w:spacing w:before="0" w:after="60"/>
-              <w:keepNext/>
-              <w:jc w:val="end"/>
-            </w:pPr>
-            <w:r>
-              <w:rPr>
-                <w:rFonts w:ascii="Calibri" w:hAnsi="Calibri"/>
-                <w:sz w:val="20"/>
-              </w:rPr>
-              <w:t xml:space="default">0.15</w:t>
             </w:r>
           </w:p>
         </w:tc>

</xml_diff>

<commit_message>
****Modelo 74 Tópicos.**** Extração de efeito de gênero. Gráficos melhores.
</commit_message>
<xml_diff>
--- a/dados/tabelao1.docx
+++ b/dados/tabelao1.docx
@@ -6006,6 +6006,500 @@
                 <w:sz w:val="20"/>
               </w:rPr>
               <w:t xml:space="default">0.49</w:t>
+            </w:r>
+          </w:p>
+        </w:tc>
+      </w:tr>
+      <w:tr>
+        <w:trPr>
+          <w:cantSplit/>
+        </w:trPr>
+        <w:tc>
+          <w:tcPr>
+            <w:tcBorders>
+              <w:top w:val="single" w:sz="16" w:space="0" w:color="D3D3D3"/>
+              <w:bottom w:val="single" w:sz="16" w:space="0" w:color="D3D3D3"/>
+              <w:start w:val="single" w:space="0" w:color="D3D3D3"/>
+              <w:end w:val="single" w:space="0" w:color="D3D3D3"/>
+            </w:tcBorders>
+            <w:tcMar>
+              <w:top w:w="25" w:type="dxa"/>
+            </w:tcMar>
+            <w:gridSpan w:val="3"/>
+          </w:tcPr>
+          <w:p>
+            <w:pPr>
+              <w:spacing w:before="0" w:after="60"/>
+              <w:keepNext/>
+            </w:pPr>
+            <w:r>
+              <w:rPr>
+                <w:rFonts w:ascii="Calibri" w:hAnsi="Calibri"/>
+                <w:sz w:val="20"/>
+              </w:rPr>
+              <w:t xml:space="default">Excluded</w:t>
+            </w:r>
+          </w:p>
+        </w:tc>
+      </w:tr>
+      <w:tr>
+        <w:trPr>
+          <w:cantSplit/>
+        </w:trPr>
+        <w:tc>
+          <w:tcPr>
+            <w:tcBorders>
+              <w:top w:val="single" w:space="0" w:color="D3D3D3"/>
+              <w:bottom w:val="single" w:space="0" w:color="D3D3D3"/>
+              <w:start w:val="single" w:space="0" w:color="D3D3D3"/>
+              <w:end w:val="single" w:space="0" w:color="D3D3D3"/>
+            </w:tcBorders>
+          </w:tcPr>
+          <w:p>
+            <w:pPr>
+              <w:spacing w:before="0" w:after="60"/>
+              <w:keepNext/>
+              <w:jc w:val="center"/>
+            </w:pPr>
+            <w:r>
+              <w:rPr>
+                <w:rFonts w:ascii="Calibri" w:hAnsi="Calibri"/>
+                <w:sz w:val="20"/>
+              </w:rPr>
+              <w:t xml:space="default">2</w:t>
+            </w:r>
+          </w:p>
+        </w:tc>
+        <w:tc>
+          <w:tcPr>
+            <w:tcBorders>
+              <w:top w:val="single" w:space="0" w:color="D3D3D3"/>
+              <w:bottom w:val="single" w:space="0" w:color="D3D3D3"/>
+              <w:start w:val="single" w:space="0" w:color="D3D3D3"/>
+              <w:end w:val="single" w:space="0" w:color="D3D3D3"/>
+            </w:tcBorders>
+          </w:tcPr>
+          <w:p>
+            <w:pPr>
+              <w:spacing w:before="0" w:after="60"/>
+              <w:keepNext/>
+              <w:jc w:val="start"/>
+            </w:pPr>
+            <w:r>
+              <w:rPr>
+                <w:rFonts w:ascii="Calibri" w:hAnsi="Calibri"/>
+                <w:sz w:val="20"/>
+              </w:rPr>
+              <w:t xml:space="default">campos,ensino,brasil,escola,brasileira,brasileiro,cultura,opostos,forma,seculoxix</w:t>
+            </w:r>
+          </w:p>
+        </w:tc>
+        <w:tc>
+          <w:tcPr>
+            <w:tcBorders>
+              <w:top w:val="single" w:space="0" w:color="D3D3D3"/>
+              <w:bottom w:val="single" w:space="0" w:color="D3D3D3"/>
+              <w:start w:val="single" w:space="0" w:color="D3D3D3"/>
+              <w:end w:val="single" w:space="0" w:color="D3D3D3"/>
+            </w:tcBorders>
+          </w:tcPr>
+          <w:p>
+            <w:pPr>
+              <w:spacing w:before="0" w:after="60"/>
+              <w:keepNext/>
+              <w:jc w:val="end"/>
+            </w:pPr>
+            <w:r>
+              <w:rPr>
+                <w:rFonts w:ascii="Calibri" w:hAnsi="Calibri"/>
+                <w:sz w:val="20"/>
+              </w:rPr>
+              <w:t xml:space="default">0.72</w:t>
+            </w:r>
+          </w:p>
+        </w:tc>
+      </w:tr>
+      <w:tr>
+        <w:trPr>
+          <w:cantSplit/>
+        </w:trPr>
+        <w:tc>
+          <w:tcPr>
+            <w:tcBorders>
+              <w:top w:val="single" w:space="0" w:color="D3D3D3"/>
+              <w:bottom w:val="single" w:space="0" w:color="D3D3D3"/>
+              <w:start w:val="single" w:space="0" w:color="D3D3D3"/>
+              <w:end w:val="single" w:space="0" w:color="D3D3D3"/>
+            </w:tcBorders>
+          </w:tcPr>
+          <w:p>
+            <w:pPr>
+              <w:spacing w:before="0" w:after="60"/>
+              <w:keepNext/>
+              <w:jc w:val="center"/>
+            </w:pPr>
+            <w:r>
+              <w:rPr>
+                <w:rFonts w:ascii="Calibri" w:hAnsi="Calibri"/>
+                <w:sz w:val="20"/>
+              </w:rPr>
+              <w:t xml:space="default">10</w:t>
+            </w:r>
+          </w:p>
+        </w:tc>
+        <w:tc>
+          <w:tcPr>
+            <w:tcBorders>
+              <w:top w:val="single" w:space="0" w:color="D3D3D3"/>
+              <w:bottom w:val="single" w:space="0" w:color="D3D3D3"/>
+              <w:start w:val="single" w:space="0" w:color="D3D3D3"/>
+              <w:end w:val="single" w:space="0" w:color="D3D3D3"/>
+            </w:tcBorders>
+          </w:tcPr>
+          <w:p>
+            <w:pPr>
+              <w:spacing w:before="0" w:after="60"/>
+              <w:keepNext/>
+              <w:jc w:val="start"/>
+            </w:pPr>
+            <w:r>
+              <w:rPr>
+                <w:rFonts w:ascii="Calibri" w:hAnsi="Calibri"/>
+                <w:sz w:val="20"/>
+              </w:rPr>
+              <w:t xml:space="default">tradicao,modernidade,ocidental,sentido,grega,movimento,forma,adorno,metafisica,moderna</w:t>
+            </w:r>
+          </w:p>
+        </w:tc>
+        <w:tc>
+          <w:tcPr>
+            <w:tcBorders>
+              <w:top w:val="single" w:space="0" w:color="D3D3D3"/>
+              <w:bottom w:val="single" w:space="0" w:color="D3D3D3"/>
+              <w:start w:val="single" w:space="0" w:color="D3D3D3"/>
+              <w:end w:val="single" w:space="0" w:color="D3D3D3"/>
+            </w:tcBorders>
+          </w:tcPr>
+          <w:p>
+            <w:pPr>
+              <w:spacing w:before="0" w:after="60"/>
+              <w:keepNext/>
+              <w:jc w:val="end"/>
+            </w:pPr>
+            <w:r>
+              <w:rPr>
+                <w:rFonts w:ascii="Calibri" w:hAnsi="Calibri"/>
+                <w:sz w:val="20"/>
+              </w:rPr>
+              <w:t xml:space="default">0.69</w:t>
+            </w:r>
+          </w:p>
+        </w:tc>
+      </w:tr>
+      <w:tr>
+        <w:trPr>
+          <w:cantSplit/>
+        </w:trPr>
+        <w:tc>
+          <w:tcPr>
+            <w:tcBorders>
+              <w:top w:val="single" w:space="0" w:color="D3D3D3"/>
+              <w:bottom w:val="single" w:space="0" w:color="D3D3D3"/>
+              <w:start w:val="single" w:space="0" w:color="D3D3D3"/>
+              <w:end w:val="single" w:space="0" w:color="D3D3D3"/>
+            </w:tcBorders>
+          </w:tcPr>
+          <w:p>
+            <w:pPr>
+              <w:spacing w:before="0" w:after="60"/>
+              <w:keepNext/>
+              <w:jc w:val="center"/>
+            </w:pPr>
+            <w:r>
+              <w:rPr>
+                <w:rFonts w:ascii="Calibri" w:hAnsi="Calibri"/>
+                <w:sz w:val="20"/>
+              </w:rPr>
+              <w:t xml:space="default">46</w:t>
+            </w:r>
+          </w:p>
+        </w:tc>
+        <w:tc>
+          <w:tcPr>
+            <w:tcBorders>
+              <w:top w:val="single" w:space="0" w:color="D3D3D3"/>
+              <w:bottom w:val="single" w:space="0" w:color="D3D3D3"/>
+              <w:start w:val="single" w:space="0" w:color="D3D3D3"/>
+              <w:end w:val="single" w:space="0" w:color="D3D3D3"/>
+            </w:tcBorders>
+          </w:tcPr>
+          <w:p>
+            <w:pPr>
+              <w:spacing w:before="0" w:after="60"/>
+              <w:keepNext/>
+              <w:jc w:val="start"/>
+            </w:pPr>
+            <w:r>
+              <w:rPr>
+                <w:rFonts w:ascii="Calibri" w:hAnsi="Calibri"/>
+                <w:sz w:val="20"/>
+              </w:rPr>
+              <w:t xml:space="default">guerra,montaigne,mundial,amizade,humanidade,paz,guerras,mundo,bem,povos</w:t>
+            </w:r>
+          </w:p>
+        </w:tc>
+        <w:tc>
+          <w:tcPr>
+            <w:tcBorders>
+              <w:top w:val="single" w:space="0" w:color="D3D3D3"/>
+              <w:bottom w:val="single" w:space="0" w:color="D3D3D3"/>
+              <w:start w:val="single" w:space="0" w:color="D3D3D3"/>
+              <w:end w:val="single" w:space="0" w:color="D3D3D3"/>
+            </w:tcBorders>
+          </w:tcPr>
+          <w:p>
+            <w:pPr>
+              <w:spacing w:before="0" w:after="60"/>
+              <w:keepNext/>
+              <w:jc w:val="end"/>
+            </w:pPr>
+            <w:r>
+              <w:rPr>
+                <w:rFonts w:ascii="Calibri" w:hAnsi="Calibri"/>
+                <w:sz w:val="20"/>
+              </w:rPr>
+              <w:t xml:space="default">0.67</w:t>
+            </w:r>
+          </w:p>
+        </w:tc>
+      </w:tr>
+      <w:tr>
+        <w:trPr>
+          <w:cantSplit/>
+        </w:trPr>
+        <w:tc>
+          <w:tcPr>
+            <w:tcBorders>
+              <w:top w:val="single" w:space="0" w:color="D3D3D3"/>
+              <w:bottom w:val="single" w:space="0" w:color="D3D3D3"/>
+              <w:start w:val="single" w:space="0" w:color="D3D3D3"/>
+              <w:end w:val="single" w:space="0" w:color="D3D3D3"/>
+            </w:tcBorders>
+          </w:tcPr>
+          <w:p>
+            <w:pPr>
+              <w:spacing w:before="0" w:after="60"/>
+              <w:keepNext/>
+              <w:jc w:val="center"/>
+            </w:pPr>
+            <w:r>
+              <w:rPr>
+                <w:rFonts w:ascii="Calibri" w:hAnsi="Calibri"/>
+                <w:sz w:val="20"/>
+              </w:rPr>
+              <w:t xml:space="default">38</w:t>
+            </w:r>
+          </w:p>
+        </w:tc>
+        <w:tc>
+          <w:tcPr>
+            <w:tcBorders>
+              <w:top w:val="single" w:space="0" w:color="D3D3D3"/>
+              <w:bottom w:val="single" w:space="0" w:color="D3D3D3"/>
+              <w:start w:val="single" w:space="0" w:color="D3D3D3"/>
+              <w:end w:val="single" w:space="0" w:color="D3D3D3"/>
+            </w:tcBorders>
+          </w:tcPr>
+          <w:p>
+            <w:pPr>
+              <w:spacing w:before="0" w:after="60"/>
+              <w:keepNext/>
+              <w:jc w:val="start"/>
+            </w:pPr>
+            <w:r>
+              <w:rPr>
+                <w:rFonts w:ascii="Calibri" w:hAnsi="Calibri"/>
+                <w:sz w:val="20"/>
+              </w:rPr>
+              <w:t xml:space="default">contemporaneo,epicuro,ockham,sentido,poder,natureza,epicurista,espiritual,comunidade,partes</w:t>
+            </w:r>
+          </w:p>
+        </w:tc>
+        <w:tc>
+          <w:tcPr>
+            <w:tcBorders>
+              <w:top w:val="single" w:space="0" w:color="D3D3D3"/>
+              <w:bottom w:val="single" w:space="0" w:color="D3D3D3"/>
+              <w:start w:val="single" w:space="0" w:color="D3D3D3"/>
+              <w:end w:val="single" w:space="0" w:color="D3D3D3"/>
+            </w:tcBorders>
+          </w:tcPr>
+          <w:p>
+            <w:pPr>
+              <w:spacing w:before="0" w:after="60"/>
+              <w:keepNext/>
+              <w:jc w:val="end"/>
+            </w:pPr>
+            <w:r>
+              <w:rPr>
+                <w:rFonts w:ascii="Calibri" w:hAnsi="Calibri"/>
+                <w:sz w:val="20"/>
+              </w:rPr>
+              <w:t xml:space="default">0.61</w:t>
+            </w:r>
+          </w:p>
+        </w:tc>
+      </w:tr>
+      <w:tr>
+        <w:trPr>
+          <w:cantSplit/>
+        </w:trPr>
+        <w:tc>
+          <w:tcPr>
+            <w:tcBorders>
+              <w:top w:val="single" w:space="0" w:color="D3D3D3"/>
+              <w:bottom w:val="single" w:space="0" w:color="D3D3D3"/>
+              <w:start w:val="single" w:space="0" w:color="D3D3D3"/>
+              <w:end w:val="single" w:space="0" w:color="D3D3D3"/>
+            </w:tcBorders>
+          </w:tcPr>
+          <w:p>
+            <w:pPr>
+              <w:spacing w:before="0" w:after="60"/>
+              <w:keepNext/>
+              <w:jc w:val="center"/>
+            </w:pPr>
+            <w:r>
+              <w:rPr>
+                <w:rFonts w:ascii="Calibri" w:hAnsi="Calibri"/>
+                <w:sz w:val="20"/>
+              </w:rPr>
+              <w:t xml:space="default">1</w:t>
+            </w:r>
+          </w:p>
+        </w:tc>
+        <w:tc>
+          <w:tcPr>
+            <w:tcBorders>
+              <w:top w:val="single" w:space="0" w:color="D3D3D3"/>
+              <w:bottom w:val="single" w:space="0" w:color="D3D3D3"/>
+              <w:start w:val="single" w:space="0" w:color="D3D3D3"/>
+              <w:end w:val="single" w:space="0" w:color="D3D3D3"/>
+            </w:tcBorders>
+          </w:tcPr>
+          <w:p>
+            <w:pPr>
+              <w:spacing w:before="0" w:after="60"/>
+              <w:keepNext/>
+              <w:jc w:val="start"/>
+            </w:pPr>
+            <w:r>
+              <w:rPr>
+                <w:rFonts w:ascii="Calibri" w:hAnsi="Calibri"/>
+                <w:sz w:val="20"/>
+              </w:rPr>
+              <w:t xml:space="default">forma,sentido,cores,natureza,moderna,leopardi,gestos,paulo,conceitual,espaco</w:t>
+            </w:r>
+          </w:p>
+        </w:tc>
+        <w:tc>
+          <w:tcPr>
+            <w:tcBorders>
+              <w:top w:val="single" w:space="0" w:color="D3D3D3"/>
+              <w:bottom w:val="single" w:space="0" w:color="D3D3D3"/>
+              <w:start w:val="single" w:space="0" w:color="D3D3D3"/>
+              <w:end w:val="single" w:space="0" w:color="D3D3D3"/>
+            </w:tcBorders>
+          </w:tcPr>
+          <w:p>
+            <w:pPr>
+              <w:spacing w:before="0" w:after="60"/>
+              <w:keepNext/>
+              <w:jc w:val="end"/>
+            </w:pPr>
+            <w:r>
+              <w:rPr>
+                <w:rFonts w:ascii="Calibri" w:hAnsi="Calibri"/>
+                <w:sz w:val="20"/>
+              </w:rPr>
+              <w:t xml:space="default">0.43</w:t>
+            </w:r>
+          </w:p>
+        </w:tc>
+      </w:tr>
+      <w:tr>
+        <w:trPr>
+          <w:cantSplit/>
+        </w:trPr>
+        <w:tc>
+          <w:tcPr>
+            <w:tcBorders>
+              <w:top w:val="single" w:space="0" w:color="D3D3D3"/>
+              <w:bottom w:val="single" w:space="0" w:color="D3D3D3"/>
+              <w:start w:val="single" w:space="0" w:color="D3D3D3"/>
+              <w:end w:val="single" w:space="0" w:color="D3D3D3"/>
+            </w:tcBorders>
+          </w:tcPr>
+          <w:p>
+            <w:pPr>
+              <w:spacing w:before="0" w:after="60"/>
+              <w:keepNext/>
+              <w:jc w:val="center"/>
+            </w:pPr>
+            <w:r>
+              <w:rPr>
+                <w:rFonts w:ascii="Calibri" w:hAnsi="Calibri"/>
+                <w:sz w:val="20"/>
+              </w:rPr>
+              <w:t xml:space="default">80</w:t>
+            </w:r>
+          </w:p>
+        </w:tc>
+        <w:tc>
+          <w:tcPr>
+            <w:tcBorders>
+              <w:top w:val="single" w:space="0" w:color="D3D3D3"/>
+              <w:bottom w:val="single" w:space="0" w:color="D3D3D3"/>
+              <w:start w:val="single" w:space="0" w:color="D3D3D3"/>
+              <w:end w:val="single" w:space="0" w:color="D3D3D3"/>
+            </w:tcBorders>
+          </w:tcPr>
+          <w:p>
+            <w:pPr>
+              <w:spacing w:before="0" w:after="60"/>
+              <w:keepNext/>
+              <w:jc w:val="start"/>
+            </w:pPr>
+            <w:r>
+              <w:rPr>
+                <w:rFonts w:ascii="Calibri" w:hAnsi="Calibri"/>
+                <w:sz w:val="20"/>
+              </w:rPr>
+              <w:t xml:space="default">reflexao,possibilidades,fundamentos,compreensao,construcao,ideia,original,auxiliares,dimensao,instrumento</w:t>
+            </w:r>
+          </w:p>
+        </w:tc>
+        <w:tc>
+          <w:tcPr>
+            <w:tcBorders>
+              <w:top w:val="single" w:space="0" w:color="D3D3D3"/>
+              <w:bottom w:val="single" w:space="0" w:color="D3D3D3"/>
+              <w:start w:val="single" w:space="0" w:color="D3D3D3"/>
+              <w:end w:val="single" w:space="0" w:color="D3D3D3"/>
+            </w:tcBorders>
+          </w:tcPr>
+          <w:p>
+            <w:pPr>
+              <w:spacing w:before="0" w:after="60"/>
+              <w:keepNext/>
+              <w:jc w:val="end"/>
+            </w:pPr>
+            <w:r>
+              <w:rPr>
+                <w:rFonts w:ascii="Calibri" w:hAnsi="Calibri"/>
+                <w:sz w:val="20"/>
+              </w:rPr>
+              <w:t xml:space="default">0.15</w:t>
             </w:r>
           </w:p>
         </w:tc>

</xml_diff>